<commit_message>
use case testing login, apply to tutor, create student profile
</commit_message>
<xml_diff>
--- a/TutorGroup_Deliverable_6_TestPlan.docx
+++ b/TutorGroup_Deliverable_6_TestPlan.docx
@@ -6,11 +6,15 @@
       <w:pPr>
         <w:rPr>
           <w:rFonts w:ascii="Times New Roman" w:hAnsi="Times New Roman" w:cs="Times New Roman"/>
-        </w:rPr>
-      </w:pPr>
-      <w:r>
-        <w:rPr>
-          <w:rFonts w:ascii="Times New Roman" w:hAnsi="Times New Roman" w:cs="Times New Roman"/>
+          <w:sz w:val="32"/>
+          <w:szCs w:val="32"/>
+        </w:rPr>
+      </w:pPr>
+      <w:r>
+        <w:rPr>
+          <w:rFonts w:ascii="Times New Roman" w:hAnsi="Times New Roman" w:cs="Times New Roman"/>
+          <w:sz w:val="32"/>
+          <w:szCs w:val="32"/>
         </w:rPr>
         <w:t xml:space="preserve">Tutor Group </w:t>
       </w:r>
@@ -19,11 +23,15 @@
       <w:pPr>
         <w:rPr>
           <w:rFonts w:ascii="Times New Roman" w:hAnsi="Times New Roman" w:cs="Times New Roman"/>
-        </w:rPr>
-      </w:pPr>
-      <w:r>
-        <w:rPr>
-          <w:rFonts w:ascii="Times New Roman" w:hAnsi="Times New Roman" w:cs="Times New Roman"/>
+          <w:sz w:val="32"/>
+          <w:szCs w:val="32"/>
+        </w:rPr>
+      </w:pPr>
+      <w:r>
+        <w:rPr>
+          <w:rFonts w:ascii="Times New Roman" w:hAnsi="Times New Roman" w:cs="Times New Roman"/>
+          <w:sz w:val="32"/>
+          <w:szCs w:val="32"/>
         </w:rPr>
         <w:t>Test Plan</w:t>
       </w:r>
@@ -32,18 +40,24 @@
       <w:pPr>
         <w:rPr>
           <w:rFonts w:ascii="Times New Roman" w:hAnsi="Times New Roman" w:cs="Times New Roman"/>
-        </w:rPr>
-      </w:pPr>
-    </w:p>
-    <w:p>
-      <w:pPr>
-        <w:rPr>
-          <w:rFonts w:ascii="Times New Roman" w:hAnsi="Times New Roman" w:cs="Times New Roman"/>
-        </w:rPr>
-      </w:pPr>
-      <w:r>
-        <w:rPr>
-          <w:rFonts w:ascii="Times New Roman" w:hAnsi="Times New Roman" w:cs="Times New Roman"/>
+          <w:sz w:val="32"/>
+          <w:szCs w:val="32"/>
+        </w:rPr>
+      </w:pPr>
+    </w:p>
+    <w:p>
+      <w:pPr>
+        <w:rPr>
+          <w:rFonts w:ascii="Times New Roman" w:hAnsi="Times New Roman" w:cs="Times New Roman"/>
+          <w:sz w:val="32"/>
+          <w:szCs w:val="32"/>
+        </w:rPr>
+      </w:pPr>
+      <w:r>
+        <w:rPr>
+          <w:rFonts w:ascii="Times New Roman" w:hAnsi="Times New Roman" w:cs="Times New Roman"/>
+          <w:sz w:val="32"/>
+          <w:szCs w:val="32"/>
         </w:rPr>
         <w:t xml:space="preserve">Table </w:t>
       </w:r>
@@ -51,6 +65,8 @@
       <w:r>
         <w:rPr>
           <w:rFonts w:ascii="Times New Roman" w:hAnsi="Times New Roman" w:cs="Times New Roman"/>
+          <w:sz w:val="32"/>
+          <w:szCs w:val="32"/>
         </w:rPr>
         <w:t>Of</w:t>
       </w:r>
@@ -58,6 +74,8 @@
       <w:r>
         <w:rPr>
           <w:rFonts w:ascii="Times New Roman" w:hAnsi="Times New Roman" w:cs="Times New Roman"/>
+          <w:sz w:val="32"/>
+          <w:szCs w:val="32"/>
         </w:rPr>
         <w:t xml:space="preserve"> Contents:</w:t>
       </w:r>
@@ -71,11 +89,15 @@
         </w:numPr>
         <w:rPr>
           <w:rFonts w:ascii="Times New Roman" w:hAnsi="Times New Roman" w:cs="Times New Roman"/>
-        </w:rPr>
-      </w:pPr>
-      <w:r>
-        <w:rPr>
-          <w:rFonts w:ascii="Times New Roman" w:hAnsi="Times New Roman" w:cs="Times New Roman"/>
+          <w:sz w:val="32"/>
+          <w:szCs w:val="32"/>
+        </w:rPr>
+      </w:pPr>
+      <w:r>
+        <w:rPr>
+          <w:rFonts w:ascii="Times New Roman" w:hAnsi="Times New Roman" w:cs="Times New Roman"/>
+          <w:sz w:val="32"/>
+          <w:szCs w:val="32"/>
         </w:rPr>
         <w:t>Unit testing</w:t>
       </w:r>
@@ -89,11 +111,15 @@
         </w:numPr>
         <w:rPr>
           <w:rFonts w:ascii="Times New Roman" w:hAnsi="Times New Roman" w:cs="Times New Roman"/>
-        </w:rPr>
-      </w:pPr>
-      <w:r>
-        <w:rPr>
-          <w:rFonts w:ascii="Times New Roman" w:hAnsi="Times New Roman" w:cs="Times New Roman"/>
+          <w:sz w:val="32"/>
+          <w:szCs w:val="32"/>
+        </w:rPr>
+      </w:pPr>
+      <w:r>
+        <w:rPr>
+          <w:rFonts w:ascii="Times New Roman" w:hAnsi="Times New Roman" w:cs="Times New Roman"/>
+          <w:sz w:val="32"/>
+          <w:szCs w:val="32"/>
         </w:rPr>
         <w:t>Use case testing</w:t>
       </w:r>
@@ -102,16 +128,108 @@
       <w:pPr>
         <w:pStyle w:val="ListParagraph"/>
         <w:numPr>
-          <w:ilvl w:val="0"/>
+          <w:ilvl w:val="1"/>
           <w:numId w:val="1"/>
         </w:numPr>
         <w:rPr>
           <w:rFonts w:ascii="Times New Roman" w:hAnsi="Times New Roman" w:cs="Times New Roman"/>
-        </w:rPr>
-      </w:pPr>
-      <w:r>
-        <w:rPr>
-          <w:rFonts w:ascii="Times New Roman" w:hAnsi="Times New Roman" w:cs="Times New Roman"/>
+          <w:sz w:val="32"/>
+          <w:szCs w:val="32"/>
+        </w:rPr>
+      </w:pPr>
+      <w:r>
+        <w:rPr>
+          <w:rFonts w:ascii="Times New Roman" w:hAnsi="Times New Roman" w:cs="Times New Roman"/>
+          <w:sz w:val="32"/>
+          <w:szCs w:val="32"/>
+        </w:rPr>
+        <w:t>Log In</w:t>
+      </w:r>
+    </w:p>
+    <w:p>
+      <w:pPr>
+        <w:pStyle w:val="ListParagraph"/>
+        <w:numPr>
+          <w:ilvl w:val="1"/>
+          <w:numId w:val="1"/>
+        </w:numPr>
+        <w:rPr>
+          <w:rFonts w:ascii="Times New Roman" w:hAnsi="Times New Roman" w:cs="Times New Roman"/>
+          <w:sz w:val="32"/>
+          <w:szCs w:val="32"/>
+        </w:rPr>
+      </w:pPr>
+      <w:r>
+        <w:rPr>
+          <w:rFonts w:ascii="Times New Roman" w:hAnsi="Times New Roman" w:cs="Times New Roman"/>
+          <w:sz w:val="32"/>
+          <w:szCs w:val="32"/>
+        </w:rPr>
+        <w:t>Apply to Tutor</w:t>
+      </w:r>
+    </w:p>
+    <w:p>
+      <w:pPr>
+        <w:pStyle w:val="ListParagraph"/>
+        <w:numPr>
+          <w:ilvl w:val="1"/>
+          <w:numId w:val="1"/>
+        </w:numPr>
+        <w:rPr>
+          <w:rFonts w:ascii="Times New Roman" w:hAnsi="Times New Roman" w:cs="Times New Roman"/>
+          <w:sz w:val="32"/>
+          <w:szCs w:val="32"/>
+        </w:rPr>
+      </w:pPr>
+      <w:r>
+        <w:rPr>
+          <w:rFonts w:ascii="Times New Roman" w:hAnsi="Times New Roman" w:cs="Times New Roman"/>
+          <w:sz w:val="32"/>
+          <w:szCs w:val="32"/>
+        </w:rPr>
+        <w:t>Create Student Profile</w:t>
+      </w:r>
+    </w:p>
+    <w:p>
+      <w:pPr>
+        <w:pStyle w:val="ListParagraph"/>
+        <w:numPr>
+          <w:ilvl w:val="1"/>
+          <w:numId w:val="1"/>
+        </w:numPr>
+        <w:rPr>
+          <w:rFonts w:ascii="Times New Roman" w:hAnsi="Times New Roman" w:cs="Times New Roman"/>
+          <w:sz w:val="32"/>
+          <w:szCs w:val="32"/>
+        </w:rPr>
+      </w:pPr>
+      <w:r>
+        <w:rPr>
+          <w:rFonts w:ascii="Times New Roman" w:hAnsi="Times New Roman" w:cs="Times New Roman"/>
+          <w:sz w:val="32"/>
+          <w:szCs w:val="32"/>
+        </w:rPr>
+        <w:t>Post Listing</w:t>
+      </w:r>
+    </w:p>
+    <w:p>
+      <w:pPr>
+        <w:pStyle w:val="ListParagraph"/>
+        <w:numPr>
+          <w:ilvl w:val="0"/>
+          <w:numId w:val="1"/>
+        </w:numPr>
+        <w:rPr>
+          <w:rFonts w:ascii="Times New Roman" w:hAnsi="Times New Roman" w:cs="Times New Roman"/>
+          <w:sz w:val="32"/>
+          <w:szCs w:val="32"/>
+        </w:rPr>
+      </w:pPr>
+      <w:r>
+        <w:rPr>
+          <w:rFonts w:ascii="Times New Roman" w:hAnsi="Times New Roman" w:cs="Times New Roman"/>
+          <w:sz w:val="32"/>
+          <w:szCs w:val="32"/>
         </w:rPr>
         <w:t>Acceptance testing</w:t>
       </w:r>
@@ -148,12 +266,16 @@
       <w:pPr>
         <w:rPr>
           <w:rFonts w:ascii="Times New Roman" w:hAnsi="Times New Roman" w:cs="Times New Roman"/>
+          <w:sz w:val="32"/>
+          <w:szCs w:val="32"/>
           <w:u w:val="single"/>
         </w:rPr>
       </w:pPr>
       <w:r>
         <w:rPr>
           <w:rFonts w:ascii="Times New Roman" w:hAnsi="Times New Roman" w:cs="Times New Roman"/>
+          <w:sz w:val="32"/>
+          <w:szCs w:val="32"/>
           <w:u w:val="single"/>
         </w:rPr>
         <w:t>Unit Testing</w:t>
@@ -169,6 +291,12 @@
         <w:rPr>
           <w:rFonts w:ascii="Times New Roman" w:hAnsi="Times New Roman" w:cs="Times New Roman"/>
         </w:rPr>
+        <w:t xml:space="preserve">Notes: </w:t>
+      </w:r>
+      <w:r>
+        <w:rPr>
+          <w:rFonts w:ascii="Times New Roman" w:hAnsi="Times New Roman" w:cs="Times New Roman"/>
+        </w:rPr>
         <w:t>“testing of each module or class” – similar to process with question 2 and 3 on homework</w:t>
       </w:r>
     </w:p>
@@ -183,50 +311,2257 @@
       <w:pPr>
         <w:rPr>
           <w:rFonts w:ascii="Times New Roman" w:hAnsi="Times New Roman" w:cs="Times New Roman"/>
+        </w:rPr>
+      </w:pPr>
+      <w:r>
+        <w:rPr>
+          <w:rFonts w:ascii="Times New Roman" w:hAnsi="Times New Roman" w:cs="Times New Roman"/>
+        </w:rPr>
+        <w:t>App.test.JS</w:t>
+      </w:r>
+    </w:p>
+    <w:p>
+      <w:pPr>
+        <w:rPr>
+          <w:rFonts w:ascii="Times New Roman" w:hAnsi="Times New Roman" w:cs="Times New Roman"/>
+        </w:rPr>
+      </w:pPr>
+      <w:r>
+        <w:rPr>
+          <w:rFonts w:ascii="Times New Roman" w:hAnsi="Times New Roman" w:cs="Times New Roman"/>
+        </w:rPr>
+        <w:t>dropdownSelect.test.JS</w:t>
+      </w:r>
+    </w:p>
+    <w:p>
+      <w:pPr>
+        <w:rPr>
+          <w:rFonts w:ascii="Times New Roman" w:hAnsi="Times New Roman" w:cs="Times New Roman"/>
+        </w:rPr>
+      </w:pPr>
+      <w:r>
+        <w:rPr>
+          <w:rFonts w:ascii="Times New Roman" w:hAnsi="Times New Roman" w:cs="Times New Roman"/>
+        </w:rPr>
+        <w:t>homeScreen.test.JS</w:t>
+      </w:r>
+    </w:p>
+    <w:p>
+      <w:pPr>
+        <w:rPr>
+          <w:rFonts w:ascii="Times New Roman" w:hAnsi="Times New Roman" w:cs="Times New Roman"/>
+        </w:rPr>
+      </w:pPr>
+      <w:r>
+        <w:rPr>
+          <w:rFonts w:ascii="Times New Roman" w:hAnsi="Times New Roman" w:cs="Times New Roman"/>
+        </w:rPr>
+        <w:t>LoginForm.test.JS</w:t>
+      </w:r>
+    </w:p>
+    <w:p>
+      <w:pPr>
+        <w:rPr>
+          <w:rFonts w:ascii="Times New Roman" w:hAnsi="Times New Roman" w:cs="Times New Roman"/>
+        </w:rPr>
+      </w:pPr>
+      <w:r>
+        <w:rPr>
+          <w:rFonts w:ascii="Times New Roman" w:hAnsi="Times New Roman" w:cs="Times New Roman"/>
+        </w:rPr>
+        <w:t>postListing.test.JS</w:t>
+      </w:r>
+    </w:p>
+    <w:p>
+      <w:pPr>
+        <w:rPr>
+          <w:rFonts w:ascii="Times New Roman" w:hAnsi="Times New Roman" w:cs="Times New Roman"/>
+        </w:rPr>
+      </w:pPr>
+      <w:r>
+        <w:rPr>
+          <w:rFonts w:ascii="Times New Roman" w:hAnsi="Times New Roman" w:cs="Times New Roman"/>
+        </w:rPr>
+        <w:t>studentProfile.test.JS</w:t>
+      </w:r>
+    </w:p>
+    <w:p>
+      <w:pPr>
+        <w:rPr>
+          <w:rFonts w:ascii="Times New Roman" w:hAnsi="Times New Roman" w:cs="Times New Roman"/>
+        </w:rPr>
+      </w:pPr>
+      <w:r>
+        <w:rPr>
+          <w:rFonts w:ascii="Times New Roman" w:hAnsi="Times New Roman" w:cs="Times New Roman"/>
+        </w:rPr>
+        <w:t>toolbar.test.JS</w:t>
+      </w:r>
+    </w:p>
+    <w:p>
+      <w:pPr>
+        <w:rPr>
+          <w:rFonts w:ascii="Times New Roman" w:hAnsi="Times New Roman" w:cs="Times New Roman"/>
+        </w:rPr>
+      </w:pPr>
+    </w:p>
+    <w:p>
+      <w:pPr>
+        <w:rPr>
+          <w:rFonts w:ascii="Times New Roman" w:hAnsi="Times New Roman" w:cs="Times New Roman"/>
+          <w:sz w:val="32"/>
+          <w:szCs w:val="32"/>
           <w:u w:val="single"/>
         </w:rPr>
       </w:pPr>
       <w:r>
         <w:rPr>
           <w:rFonts w:ascii="Times New Roman" w:hAnsi="Times New Roman" w:cs="Times New Roman"/>
+          <w:sz w:val="32"/>
+          <w:szCs w:val="32"/>
           <w:u w:val="single"/>
         </w:rPr>
-        <w:t>Use case Testing</w:t>
-      </w:r>
-    </w:p>
-    <w:p>
-      <w:pPr>
-        <w:rPr>
-          <w:rFonts w:ascii="Times New Roman" w:hAnsi="Times New Roman" w:cs="Times New Roman"/>
-        </w:rPr>
-      </w:pPr>
-      <w:r>
-        <w:rPr>
-          <w:rFonts w:ascii="Times New Roman" w:hAnsi="Times New Roman" w:cs="Times New Roman"/>
-        </w:rPr>
-        <w:t>Similar to question 1 of homework most important use cases – user stories from presentation)</w:t>
-      </w:r>
-    </w:p>
-    <w:p>
-      <w:pPr>
-        <w:rPr>
-          <w:rFonts w:ascii="Times New Roman" w:hAnsi="Times New Roman" w:cs="Times New Roman"/>
-        </w:rPr>
-      </w:pPr>
-    </w:p>
-    <w:p>
-      <w:pPr>
-        <w:rPr>
-          <w:rFonts w:ascii="Times New Roman" w:hAnsi="Times New Roman" w:cs="Times New Roman"/>
+        <w:t xml:space="preserve">Use </w:t>
+      </w:r>
+      <w:r>
+        <w:rPr>
+          <w:rFonts w:ascii="Times New Roman" w:hAnsi="Times New Roman" w:cs="Times New Roman"/>
+          <w:sz w:val="32"/>
+          <w:szCs w:val="32"/>
           <w:u w:val="single"/>
         </w:rPr>
-      </w:pPr>
-      <w:r>
-        <w:rPr>
-          <w:rFonts w:ascii="Times New Roman" w:hAnsi="Times New Roman" w:cs="Times New Roman"/>
+        <w:t>C</w:t>
+      </w:r>
+      <w:r>
+        <w:rPr>
+          <w:rFonts w:ascii="Times New Roman" w:hAnsi="Times New Roman" w:cs="Times New Roman"/>
+          <w:sz w:val="32"/>
+          <w:szCs w:val="32"/>
           <w:u w:val="single"/>
         </w:rPr>
+        <w:t>ase Testing</w:t>
+      </w:r>
+    </w:p>
+    <w:p>
+      <w:pPr>
+        <w:pStyle w:val="ListParagraph"/>
+        <w:numPr>
+          <w:ilvl w:val="0"/>
+          <w:numId w:val="5"/>
+        </w:numPr>
+        <w:rPr>
+          <w:rFonts w:ascii="Times New Roman" w:hAnsi="Times New Roman" w:cs="Times New Roman"/>
+        </w:rPr>
+      </w:pPr>
+    </w:p>
+    <w:p>
+      <w:pPr>
+        <w:ind w:left="720"/>
+        <w:rPr>
+          <w:rFonts w:ascii="Times New Roman" w:eastAsia="Times New Roman" w:hAnsi="Times New Roman" w:cs="Times New Roman"/>
+        </w:rPr>
+      </w:pPr>
+      <w:r>
+        <w:rPr>
+          <w:rFonts w:ascii="Times New Roman" w:eastAsia="Times New Roman" w:hAnsi="Times New Roman" w:cs="Times New Roman"/>
+        </w:rPr>
+        <w:t xml:space="preserve">Title: </w:t>
+      </w:r>
+      <w:r>
+        <w:rPr>
+          <w:rFonts w:ascii="Times New Roman" w:eastAsia="Times New Roman" w:hAnsi="Times New Roman" w:cs="Times New Roman"/>
+        </w:rPr>
+        <w:t>Log In</w:t>
+      </w:r>
+    </w:p>
+    <w:p>
+      <w:pPr>
+        <w:ind w:left="720"/>
+        <w:rPr>
+          <w:rFonts w:ascii="Times New Roman" w:eastAsia="Times New Roman" w:hAnsi="Times New Roman" w:cs="Times New Roman"/>
+        </w:rPr>
+      </w:pPr>
+      <w:r>
+        <w:rPr>
+          <w:rFonts w:ascii="Times New Roman" w:eastAsia="Times New Roman" w:hAnsi="Times New Roman" w:cs="Times New Roman"/>
+        </w:rPr>
+        <w:t xml:space="preserve">Actors: </w:t>
+      </w:r>
+      <w:r>
+        <w:rPr>
+          <w:rFonts w:ascii="Times New Roman" w:eastAsia="Times New Roman" w:hAnsi="Times New Roman" w:cs="Times New Roman"/>
+        </w:rPr>
+        <w:t>User</w:t>
+      </w:r>
+    </w:p>
+    <w:p>
+      <w:pPr>
+        <w:ind w:left="720"/>
+        <w:rPr>
+          <w:rFonts w:ascii="Times New Roman" w:eastAsia="Times New Roman" w:hAnsi="Times New Roman" w:cs="Times New Roman"/>
+        </w:rPr>
+      </w:pPr>
+      <w:r>
+        <w:rPr>
+          <w:rFonts w:ascii="Times New Roman" w:eastAsia="Times New Roman" w:hAnsi="Times New Roman" w:cs="Times New Roman"/>
+        </w:rPr>
+        <w:t>Main Scenario:</w:t>
+      </w:r>
+    </w:p>
+    <w:p>
+      <w:pPr>
+        <w:pStyle w:val="ListParagraph"/>
+        <w:numPr>
+          <w:ilvl w:val="0"/>
+          <w:numId w:val="6"/>
+        </w:numPr>
+        <w:rPr>
+          <w:rFonts w:ascii="Times New Roman" w:eastAsia="Times New Roman" w:hAnsi="Times New Roman" w:cs="Times New Roman"/>
+        </w:rPr>
+      </w:pPr>
+      <w:r>
+        <w:rPr>
+          <w:rFonts w:ascii="Times New Roman" w:eastAsia="Times New Roman" w:hAnsi="Times New Roman" w:cs="Times New Roman"/>
+        </w:rPr>
+        <w:t>User selects log in from tool bar</w:t>
+      </w:r>
+    </w:p>
+    <w:p>
+      <w:pPr>
+        <w:pStyle w:val="ListParagraph"/>
+        <w:numPr>
+          <w:ilvl w:val="0"/>
+          <w:numId w:val="6"/>
+        </w:numPr>
+        <w:rPr>
+          <w:rFonts w:ascii="Times New Roman" w:eastAsia="Times New Roman" w:hAnsi="Times New Roman" w:cs="Times New Roman"/>
+        </w:rPr>
+      </w:pPr>
+      <w:r>
+        <w:rPr>
+          <w:rFonts w:ascii="Times New Roman" w:eastAsia="Times New Roman" w:hAnsi="Times New Roman" w:cs="Times New Roman"/>
+        </w:rPr>
+        <w:t>System displays log in page</w:t>
+      </w:r>
+    </w:p>
+    <w:p>
+      <w:pPr>
+        <w:pStyle w:val="ListParagraph"/>
+        <w:numPr>
+          <w:ilvl w:val="0"/>
+          <w:numId w:val="6"/>
+        </w:numPr>
+        <w:rPr>
+          <w:rFonts w:ascii="Times New Roman" w:eastAsia="Times New Roman" w:hAnsi="Times New Roman" w:cs="Times New Roman"/>
+        </w:rPr>
+      </w:pPr>
+      <w:r>
+        <w:rPr>
+          <w:rFonts w:ascii="Times New Roman" w:eastAsia="Times New Roman" w:hAnsi="Times New Roman" w:cs="Times New Roman"/>
+        </w:rPr>
+        <w:t>User enters username and password into fields</w:t>
+      </w:r>
+    </w:p>
+    <w:p>
+      <w:pPr>
+        <w:pStyle w:val="ListParagraph"/>
+        <w:numPr>
+          <w:ilvl w:val="0"/>
+          <w:numId w:val="6"/>
+        </w:numPr>
+        <w:rPr>
+          <w:rFonts w:ascii="Times New Roman" w:eastAsia="Times New Roman" w:hAnsi="Times New Roman" w:cs="Times New Roman"/>
+        </w:rPr>
+      </w:pPr>
+      <w:r>
+        <w:rPr>
+          <w:rFonts w:ascii="Times New Roman" w:eastAsia="Times New Roman" w:hAnsi="Times New Roman" w:cs="Times New Roman"/>
+        </w:rPr>
+        <w:t>User presses submit</w:t>
+      </w:r>
+    </w:p>
+    <w:p>
+      <w:pPr>
+        <w:pStyle w:val="ListParagraph"/>
+        <w:numPr>
+          <w:ilvl w:val="0"/>
+          <w:numId w:val="6"/>
+        </w:numPr>
+        <w:rPr>
+          <w:rFonts w:ascii="Times New Roman" w:eastAsia="Times New Roman" w:hAnsi="Times New Roman" w:cs="Times New Roman"/>
+        </w:rPr>
+      </w:pPr>
+      <w:r>
+        <w:rPr>
+          <w:rFonts w:ascii="Times New Roman" w:eastAsia="Times New Roman" w:hAnsi="Times New Roman" w:cs="Times New Roman"/>
+        </w:rPr>
+        <w:t>System captures responses</w:t>
+      </w:r>
+    </w:p>
+    <w:p>
+      <w:pPr>
+        <w:pStyle w:val="ListParagraph"/>
+        <w:numPr>
+          <w:ilvl w:val="0"/>
+          <w:numId w:val="6"/>
+        </w:numPr>
+        <w:rPr>
+          <w:rFonts w:ascii="Times New Roman" w:eastAsia="Times New Roman" w:hAnsi="Times New Roman" w:cs="Times New Roman"/>
+        </w:rPr>
+      </w:pPr>
+      <w:r>
+        <w:rPr>
+          <w:rFonts w:ascii="Times New Roman" w:eastAsia="Times New Roman" w:hAnsi="Times New Roman" w:cs="Times New Roman"/>
+        </w:rPr>
+        <w:t>System verifies username and password</w:t>
+      </w:r>
+    </w:p>
+    <w:p>
+      <w:pPr>
+        <w:pStyle w:val="ListParagraph"/>
+        <w:numPr>
+          <w:ilvl w:val="0"/>
+          <w:numId w:val="6"/>
+        </w:numPr>
+        <w:rPr>
+          <w:rFonts w:ascii="Times New Roman" w:eastAsia="Times New Roman" w:hAnsi="Times New Roman" w:cs="Times New Roman"/>
+        </w:rPr>
+      </w:pPr>
+      <w:r>
+        <w:rPr>
+          <w:rFonts w:ascii="Times New Roman" w:eastAsia="Times New Roman" w:hAnsi="Times New Roman" w:cs="Times New Roman"/>
+        </w:rPr>
+        <w:t>System displays account home screen</w:t>
+      </w:r>
+    </w:p>
+    <w:p>
+      <w:pPr>
+        <w:pStyle w:val="ListParagraph"/>
+        <w:rPr>
+          <w:rFonts w:ascii="Times New Roman" w:eastAsia="Times New Roman" w:hAnsi="Times New Roman" w:cs="Times New Roman"/>
+        </w:rPr>
+      </w:pPr>
+      <w:r>
+        <w:rPr>
+          <w:rFonts w:ascii="Times New Roman" w:eastAsia="Times New Roman" w:hAnsi="Times New Roman" w:cs="Times New Roman"/>
+        </w:rPr>
+        <w:t>Alternatives:</w:t>
+      </w:r>
+    </w:p>
+    <w:p>
+      <w:pPr>
+        <w:ind w:left="1440"/>
+        <w:rPr>
+          <w:rFonts w:ascii="Times New Roman" w:eastAsia="Times New Roman" w:hAnsi="Times New Roman" w:cs="Times New Roman"/>
+        </w:rPr>
+      </w:pPr>
+      <w:r>
+        <w:rPr>
+          <w:rFonts w:ascii="Times New Roman" w:eastAsia="Times New Roman" w:hAnsi="Times New Roman" w:cs="Times New Roman"/>
+        </w:rPr>
+        <w:t>2a. System does not display log in page</w:t>
+      </w:r>
+    </w:p>
+    <w:p>
+      <w:pPr>
+        <w:ind w:left="1440"/>
+        <w:rPr>
+          <w:rFonts w:ascii="Times New Roman" w:eastAsia="Times New Roman" w:hAnsi="Times New Roman" w:cs="Times New Roman"/>
+        </w:rPr>
+      </w:pPr>
+      <w:r>
+        <w:rPr>
+          <w:rFonts w:ascii="Times New Roman" w:eastAsia="Times New Roman" w:hAnsi="Times New Roman" w:cs="Times New Roman"/>
+        </w:rPr>
+        <w:t xml:space="preserve">2a1. </w:t>
+      </w:r>
+      <w:r>
+        <w:rPr>
+          <w:rFonts w:ascii="Times New Roman" w:eastAsia="Times New Roman" w:hAnsi="Times New Roman" w:cs="Times New Roman"/>
+        </w:rPr>
+        <w:t>System fails to log in user</w:t>
+      </w:r>
+    </w:p>
+    <w:p>
+      <w:pPr>
+        <w:ind w:left="1440"/>
+        <w:rPr>
+          <w:rFonts w:ascii="Times New Roman" w:eastAsia="Times New Roman" w:hAnsi="Times New Roman" w:cs="Times New Roman"/>
+        </w:rPr>
+      </w:pPr>
+      <w:r>
+        <w:rPr>
+          <w:rFonts w:ascii="Times New Roman" w:eastAsia="Times New Roman" w:hAnsi="Times New Roman" w:cs="Times New Roman"/>
+        </w:rPr>
+        <w:t>3a. User cannot type in input fields</w:t>
+      </w:r>
+    </w:p>
+    <w:p>
+      <w:pPr>
+        <w:ind w:left="1440"/>
+        <w:rPr>
+          <w:rFonts w:ascii="Times New Roman" w:eastAsia="Times New Roman" w:hAnsi="Times New Roman" w:cs="Times New Roman"/>
+        </w:rPr>
+      </w:pPr>
+      <w:r>
+        <w:rPr>
+          <w:rFonts w:ascii="Times New Roman" w:eastAsia="Times New Roman" w:hAnsi="Times New Roman" w:cs="Times New Roman"/>
+        </w:rPr>
+        <w:lastRenderedPageBreak/>
+        <w:t>3a1</w:t>
+      </w:r>
+      <w:r>
+        <w:rPr>
+          <w:rFonts w:ascii="Times New Roman" w:eastAsia="Times New Roman" w:hAnsi="Times New Roman" w:cs="Times New Roman"/>
+        </w:rPr>
+        <w:t xml:space="preserve"> </w:t>
+      </w:r>
+      <w:r>
+        <w:rPr>
+          <w:rFonts w:ascii="Times New Roman" w:eastAsia="Times New Roman" w:hAnsi="Times New Roman" w:cs="Times New Roman"/>
+        </w:rPr>
+        <w:t>System fails to log in user</w:t>
+      </w:r>
+    </w:p>
+    <w:p>
+      <w:pPr>
+        <w:ind w:left="1440"/>
+        <w:rPr>
+          <w:rFonts w:ascii="Times New Roman" w:eastAsia="Times New Roman" w:hAnsi="Times New Roman" w:cs="Times New Roman"/>
+        </w:rPr>
+      </w:pPr>
+      <w:r>
+        <w:rPr>
+          <w:rFonts w:ascii="Times New Roman" w:eastAsia="Times New Roman" w:hAnsi="Times New Roman" w:cs="Times New Roman"/>
+        </w:rPr>
+        <w:t>4a. User does not press submit</w:t>
+      </w:r>
+    </w:p>
+    <w:p>
+      <w:pPr>
+        <w:ind w:left="1440"/>
+        <w:rPr>
+          <w:rFonts w:ascii="Times New Roman" w:eastAsia="Times New Roman" w:hAnsi="Times New Roman" w:cs="Times New Roman"/>
+        </w:rPr>
+      </w:pPr>
+      <w:r>
+        <w:rPr>
+          <w:rFonts w:ascii="Times New Roman" w:eastAsia="Times New Roman" w:hAnsi="Times New Roman" w:cs="Times New Roman"/>
+        </w:rPr>
+        <w:t>4a1. System fails to log in user</w:t>
+      </w:r>
+    </w:p>
+    <w:p>
+      <w:pPr>
+        <w:ind w:left="1440"/>
+        <w:rPr>
+          <w:rFonts w:ascii="Times New Roman" w:eastAsia="Times New Roman" w:hAnsi="Times New Roman" w:cs="Times New Roman"/>
+        </w:rPr>
+      </w:pPr>
+      <w:r>
+        <w:rPr>
+          <w:rFonts w:ascii="Times New Roman" w:eastAsia="Times New Roman" w:hAnsi="Times New Roman" w:cs="Times New Roman"/>
+        </w:rPr>
+        <w:t>5a. System does not capture inputs</w:t>
+      </w:r>
+    </w:p>
+    <w:p>
+      <w:pPr>
+        <w:ind w:left="1440"/>
+        <w:rPr>
+          <w:rFonts w:ascii="Times New Roman" w:eastAsia="Times New Roman" w:hAnsi="Times New Roman" w:cs="Times New Roman"/>
+        </w:rPr>
+      </w:pPr>
+      <w:r>
+        <w:rPr>
+          <w:rFonts w:ascii="Times New Roman" w:eastAsia="Times New Roman" w:hAnsi="Times New Roman" w:cs="Times New Roman"/>
+        </w:rPr>
+        <w:t>5a1. System fails to log in user</w:t>
+      </w:r>
+    </w:p>
+    <w:p>
+      <w:pPr>
+        <w:ind w:left="1440"/>
+        <w:rPr>
+          <w:rFonts w:ascii="Times New Roman" w:eastAsia="Times New Roman" w:hAnsi="Times New Roman" w:cs="Times New Roman"/>
+        </w:rPr>
+      </w:pPr>
+      <w:r>
+        <w:rPr>
+          <w:rFonts w:ascii="Times New Roman" w:eastAsia="Times New Roman" w:hAnsi="Times New Roman" w:cs="Times New Roman"/>
+        </w:rPr>
+        <w:t>6a. System cannot access database</w:t>
+      </w:r>
+    </w:p>
+    <w:p>
+      <w:pPr>
+        <w:ind w:left="1440"/>
+        <w:rPr>
+          <w:rFonts w:ascii="Times New Roman" w:eastAsia="Times New Roman" w:hAnsi="Times New Roman" w:cs="Times New Roman"/>
+        </w:rPr>
+      </w:pPr>
+      <w:r>
+        <w:rPr>
+          <w:rFonts w:ascii="Times New Roman" w:eastAsia="Times New Roman" w:hAnsi="Times New Roman" w:cs="Times New Roman"/>
+        </w:rPr>
+        <w:t>6a2. System fails to log in user</w:t>
+      </w:r>
+    </w:p>
+    <w:p>
+      <w:pPr>
+        <w:ind w:left="1440"/>
+        <w:rPr>
+          <w:rFonts w:ascii="Times New Roman" w:eastAsia="Times New Roman" w:hAnsi="Times New Roman" w:cs="Times New Roman"/>
+        </w:rPr>
+      </w:pPr>
+      <w:r>
+        <w:rPr>
+          <w:rFonts w:ascii="Times New Roman" w:eastAsia="Times New Roman" w:hAnsi="Times New Roman" w:cs="Times New Roman"/>
+        </w:rPr>
+        <w:t>6b. User entered incorrect username and password</w:t>
+      </w:r>
+    </w:p>
+    <w:p>
+      <w:pPr>
+        <w:ind w:left="1440"/>
+        <w:rPr>
+          <w:rFonts w:ascii="Times New Roman" w:eastAsia="Times New Roman" w:hAnsi="Times New Roman" w:cs="Times New Roman"/>
+        </w:rPr>
+      </w:pPr>
+      <w:r>
+        <w:rPr>
+          <w:rFonts w:ascii="Times New Roman" w:eastAsia="Times New Roman" w:hAnsi="Times New Roman" w:cs="Times New Roman"/>
+        </w:rPr>
+        <w:t>6b1. System fails to log in user</w:t>
+      </w:r>
+    </w:p>
+    <w:p>
+      <w:pPr>
+        <w:ind w:left="1440"/>
+        <w:rPr>
+          <w:rFonts w:ascii="Times New Roman" w:eastAsia="Times New Roman" w:hAnsi="Times New Roman" w:cs="Times New Roman"/>
+        </w:rPr>
+      </w:pPr>
+      <w:r>
+        <w:rPr>
+          <w:rFonts w:ascii="Times New Roman" w:eastAsia="Times New Roman" w:hAnsi="Times New Roman" w:cs="Times New Roman"/>
+        </w:rPr>
+        <w:t>7a. System does not display</w:t>
+      </w:r>
+      <w:r>
+        <w:rPr>
+          <w:rFonts w:ascii="Times New Roman" w:eastAsia="Times New Roman" w:hAnsi="Times New Roman" w:cs="Times New Roman"/>
+        </w:rPr>
+        <w:t xml:space="preserve"> account</w:t>
+      </w:r>
+      <w:r>
+        <w:rPr>
+          <w:rFonts w:ascii="Times New Roman" w:eastAsia="Times New Roman" w:hAnsi="Times New Roman" w:cs="Times New Roman"/>
+        </w:rPr>
+        <w:t xml:space="preserve"> home screen</w:t>
+      </w:r>
+    </w:p>
+    <w:p>
+      <w:pPr>
+        <w:ind w:left="1440"/>
+        <w:rPr>
+          <w:rFonts w:ascii="Times New Roman" w:eastAsia="Times New Roman" w:hAnsi="Times New Roman" w:cs="Times New Roman"/>
+        </w:rPr>
+      </w:pPr>
+      <w:r>
+        <w:rPr>
+          <w:rFonts w:ascii="Times New Roman" w:eastAsia="Times New Roman" w:hAnsi="Times New Roman" w:cs="Times New Roman"/>
+        </w:rPr>
+        <w:t>7a1. System fails to log in user</w:t>
+      </w:r>
+    </w:p>
+    <w:p>
+      <w:pPr>
+        <w:pStyle w:val="ListParagraph"/>
+        <w:rPr>
+          <w:rFonts w:ascii="Times New Roman" w:eastAsia="Times New Roman" w:hAnsi="Times New Roman" w:cs="Times New Roman"/>
+        </w:rPr>
+      </w:pPr>
+      <w:r>
+        <w:rPr>
+          <w:rFonts w:ascii="Times New Roman" w:eastAsia="Times New Roman" w:hAnsi="Times New Roman" w:cs="Times New Roman"/>
+        </w:rPr>
+        <w:t>Test situation:</w:t>
+      </w:r>
+    </w:p>
+    <w:p>
+      <w:pPr>
+        <w:pStyle w:val="ListParagraph"/>
+        <w:numPr>
+          <w:ilvl w:val="0"/>
+          <w:numId w:val="7"/>
+        </w:numPr>
+        <w:rPr>
+          <w:rFonts w:ascii="Times New Roman" w:eastAsia="Times New Roman" w:hAnsi="Times New Roman" w:cs="Times New Roman"/>
+        </w:rPr>
+      </w:pPr>
+      <w:r>
+        <w:rPr>
+          <w:rFonts w:ascii="Times New Roman" w:eastAsia="Times New Roman" w:hAnsi="Times New Roman" w:cs="Times New Roman"/>
+        </w:rPr>
+        <w:t>Tool bar selection does not reroute</w:t>
+      </w:r>
+    </w:p>
+    <w:p>
+      <w:pPr>
+        <w:pStyle w:val="ListParagraph"/>
+        <w:numPr>
+          <w:ilvl w:val="0"/>
+          <w:numId w:val="7"/>
+        </w:numPr>
+        <w:rPr>
+          <w:rFonts w:ascii="Times New Roman" w:eastAsia="Times New Roman" w:hAnsi="Times New Roman" w:cs="Times New Roman"/>
+        </w:rPr>
+      </w:pPr>
+      <w:r>
+        <w:rPr>
+          <w:rFonts w:ascii="Times New Roman" w:eastAsia="Times New Roman" w:hAnsi="Times New Roman" w:cs="Times New Roman"/>
+        </w:rPr>
+        <w:t>System does not display application form</w:t>
+      </w:r>
+    </w:p>
+    <w:p>
+      <w:pPr>
+        <w:pStyle w:val="ListParagraph"/>
+        <w:numPr>
+          <w:ilvl w:val="0"/>
+          <w:numId w:val="7"/>
+        </w:numPr>
+        <w:rPr>
+          <w:rFonts w:ascii="Times New Roman" w:eastAsia="Times New Roman" w:hAnsi="Times New Roman" w:cs="Times New Roman"/>
+        </w:rPr>
+      </w:pPr>
+      <w:r>
+        <w:rPr>
+          <w:rFonts w:ascii="Times New Roman" w:eastAsia="Times New Roman" w:hAnsi="Times New Roman" w:cs="Times New Roman"/>
+        </w:rPr>
+        <w:t>User cannot type in input fields</w:t>
+      </w:r>
+    </w:p>
+    <w:p>
+      <w:pPr>
+        <w:pStyle w:val="ListParagraph"/>
+        <w:numPr>
+          <w:ilvl w:val="0"/>
+          <w:numId w:val="7"/>
+        </w:numPr>
+        <w:rPr>
+          <w:rFonts w:ascii="Times New Roman" w:eastAsia="Times New Roman" w:hAnsi="Times New Roman" w:cs="Times New Roman"/>
+        </w:rPr>
+      </w:pPr>
+      <w:r>
+        <w:rPr>
+          <w:rFonts w:ascii="Times New Roman" w:eastAsia="Times New Roman" w:hAnsi="Times New Roman" w:cs="Times New Roman"/>
+        </w:rPr>
+        <w:t>User does not press submit</w:t>
+      </w:r>
+    </w:p>
+    <w:p>
+      <w:pPr>
+        <w:pStyle w:val="ListParagraph"/>
+        <w:numPr>
+          <w:ilvl w:val="0"/>
+          <w:numId w:val="7"/>
+        </w:numPr>
+        <w:rPr>
+          <w:rFonts w:ascii="Times New Roman" w:eastAsia="Times New Roman" w:hAnsi="Times New Roman" w:cs="Times New Roman"/>
+        </w:rPr>
+      </w:pPr>
+      <w:r>
+        <w:rPr>
+          <w:rFonts w:ascii="Times New Roman" w:eastAsia="Times New Roman" w:hAnsi="Times New Roman" w:cs="Times New Roman"/>
+        </w:rPr>
+        <w:t xml:space="preserve">System does not capture what is </w:t>
+      </w:r>
+      <w:r>
+        <w:rPr>
+          <w:rFonts w:ascii="Times New Roman" w:eastAsia="Times New Roman" w:hAnsi="Times New Roman" w:cs="Times New Roman"/>
+        </w:rPr>
+        <w:t>entered into input field</w:t>
+      </w:r>
+      <w:r>
+        <w:rPr>
+          <w:rFonts w:ascii="Times New Roman" w:eastAsia="Times New Roman" w:hAnsi="Times New Roman" w:cs="Times New Roman"/>
+        </w:rPr>
+        <w:t>s</w:t>
+      </w:r>
+    </w:p>
+    <w:p>
+      <w:pPr>
+        <w:pStyle w:val="ListParagraph"/>
+        <w:numPr>
+          <w:ilvl w:val="0"/>
+          <w:numId w:val="7"/>
+        </w:numPr>
+        <w:rPr>
+          <w:rFonts w:ascii="Times New Roman" w:eastAsia="Times New Roman" w:hAnsi="Times New Roman" w:cs="Times New Roman"/>
+        </w:rPr>
+      </w:pPr>
+      <w:r>
+        <w:rPr>
+          <w:rFonts w:ascii="Times New Roman" w:eastAsia="Times New Roman" w:hAnsi="Times New Roman" w:cs="Times New Roman"/>
+        </w:rPr>
+        <w:t>System cannot access database</w:t>
+      </w:r>
+    </w:p>
+    <w:p>
+      <w:pPr>
+        <w:pStyle w:val="ListParagraph"/>
+        <w:numPr>
+          <w:ilvl w:val="0"/>
+          <w:numId w:val="7"/>
+        </w:numPr>
+        <w:rPr>
+          <w:rFonts w:ascii="Times New Roman" w:eastAsia="Times New Roman" w:hAnsi="Times New Roman" w:cs="Times New Roman"/>
+        </w:rPr>
+      </w:pPr>
+      <w:r>
+        <w:rPr>
+          <w:rFonts w:ascii="Times New Roman" w:eastAsia="Times New Roman" w:hAnsi="Times New Roman" w:cs="Times New Roman"/>
+        </w:rPr>
+        <w:t>User entered incorrect username and password</w:t>
+      </w:r>
+    </w:p>
+    <w:p>
+      <w:pPr>
+        <w:pStyle w:val="ListParagraph"/>
+        <w:numPr>
+          <w:ilvl w:val="0"/>
+          <w:numId w:val="7"/>
+        </w:numPr>
+        <w:rPr>
+          <w:rFonts w:ascii="Times New Roman" w:eastAsia="Times New Roman" w:hAnsi="Times New Roman" w:cs="Times New Roman"/>
+        </w:rPr>
+      </w:pPr>
+      <w:r>
+        <w:rPr>
+          <w:rFonts w:ascii="Times New Roman" w:eastAsia="Times New Roman" w:hAnsi="Times New Roman" w:cs="Times New Roman"/>
+        </w:rPr>
+        <w:t>System does not display account home screen</w:t>
+      </w:r>
+    </w:p>
+    <w:p>
+      <w:pPr>
+        <w:pStyle w:val="ListParagraph"/>
+        <w:rPr>
+          <w:rFonts w:ascii="Times New Roman" w:eastAsia="Times New Roman" w:hAnsi="Times New Roman" w:cs="Times New Roman"/>
+        </w:rPr>
+      </w:pPr>
+      <w:r>
+        <w:rPr>
+          <w:rFonts w:ascii="Times New Roman" w:eastAsia="Times New Roman" w:hAnsi="Times New Roman" w:cs="Times New Roman"/>
+        </w:rPr>
+        <w:t>Test coverage:</w:t>
+      </w:r>
+    </w:p>
+    <w:p>
+      <w:pPr>
+        <w:pStyle w:val="ListParagraph"/>
+        <w:ind w:left="1080"/>
+        <w:rPr>
+          <w:rFonts w:ascii="Times New Roman" w:eastAsia="Times New Roman" w:hAnsi="Times New Roman" w:cs="Times New Roman"/>
+        </w:rPr>
+      </w:pPr>
+      <w:r>
+        <w:rPr>
+          <w:rFonts w:ascii="Times New Roman" w:eastAsia="Times New Roman" w:hAnsi="Times New Roman" w:cs="Times New Roman"/>
+        </w:rPr>
+        <w:t>100% coverage</w:t>
+      </w:r>
+    </w:p>
+    <w:p>
+      <w:pPr>
+        <w:pStyle w:val="ListParagraph"/>
+        <w:numPr>
+          <w:ilvl w:val="0"/>
+          <w:numId w:val="5"/>
+        </w:numPr>
+        <w:rPr>
+          <w:rFonts w:ascii="Times New Roman" w:hAnsi="Times New Roman" w:cs="Times New Roman"/>
+        </w:rPr>
+      </w:pPr>
+      <w:r>
+        <w:rPr>
+          <w:rFonts w:ascii="Times New Roman" w:hAnsi="Times New Roman" w:cs="Times New Roman"/>
+        </w:rPr>
+        <w:t xml:space="preserve"> </w:t>
+      </w:r>
+    </w:p>
+    <w:p>
+      <w:pPr>
+        <w:ind w:left="720"/>
+        <w:rPr>
+          <w:rFonts w:ascii="Times New Roman" w:eastAsia="Times New Roman" w:hAnsi="Times New Roman" w:cs="Times New Roman"/>
+        </w:rPr>
+      </w:pPr>
+      <w:r>
+        <w:rPr>
+          <w:rFonts w:ascii="Times New Roman" w:eastAsia="Times New Roman" w:hAnsi="Times New Roman" w:cs="Times New Roman"/>
+        </w:rPr>
+        <w:t xml:space="preserve">Title: </w:t>
+      </w:r>
+      <w:r>
+        <w:rPr>
+          <w:rFonts w:ascii="Times New Roman" w:eastAsia="Times New Roman" w:hAnsi="Times New Roman" w:cs="Times New Roman"/>
+        </w:rPr>
+        <w:t>Apply to Tutor</w:t>
+      </w:r>
+    </w:p>
+    <w:p>
+      <w:pPr>
+        <w:ind w:left="720"/>
+        <w:rPr>
+          <w:rFonts w:ascii="Times New Roman" w:eastAsia="Times New Roman" w:hAnsi="Times New Roman" w:cs="Times New Roman"/>
+        </w:rPr>
+      </w:pPr>
+      <w:r>
+        <w:rPr>
+          <w:rFonts w:ascii="Times New Roman" w:eastAsia="Times New Roman" w:hAnsi="Times New Roman" w:cs="Times New Roman"/>
+        </w:rPr>
+        <w:t xml:space="preserve">Actors: </w:t>
+      </w:r>
+      <w:r>
+        <w:rPr>
+          <w:rFonts w:ascii="Times New Roman" w:eastAsia="Times New Roman" w:hAnsi="Times New Roman" w:cs="Times New Roman"/>
+        </w:rPr>
+        <w:t>User</w:t>
+      </w:r>
+    </w:p>
+    <w:p>
+      <w:pPr>
+        <w:ind w:left="720"/>
+        <w:rPr>
+          <w:rFonts w:ascii="Times New Roman" w:eastAsia="Times New Roman" w:hAnsi="Times New Roman" w:cs="Times New Roman"/>
+        </w:rPr>
+      </w:pPr>
+      <w:r>
+        <w:rPr>
+          <w:rFonts w:ascii="Times New Roman" w:eastAsia="Times New Roman" w:hAnsi="Times New Roman" w:cs="Times New Roman"/>
+        </w:rPr>
+        <w:t>Main Scenario:</w:t>
+      </w:r>
+    </w:p>
+    <w:p>
+      <w:pPr>
+        <w:pStyle w:val="ListParagraph"/>
+        <w:numPr>
+          <w:ilvl w:val="0"/>
+          <w:numId w:val="8"/>
+        </w:numPr>
+        <w:rPr>
+          <w:rFonts w:ascii="Times New Roman" w:eastAsia="Times New Roman" w:hAnsi="Times New Roman" w:cs="Times New Roman"/>
+        </w:rPr>
+      </w:pPr>
+      <w:r>
+        <w:rPr>
+          <w:rFonts w:ascii="Times New Roman" w:eastAsia="Times New Roman" w:hAnsi="Times New Roman" w:cs="Times New Roman"/>
+        </w:rPr>
+        <w:t xml:space="preserve">User selects </w:t>
+      </w:r>
+      <w:r>
+        <w:rPr>
+          <w:rFonts w:ascii="Times New Roman" w:eastAsia="Times New Roman" w:hAnsi="Times New Roman" w:cs="Times New Roman"/>
+        </w:rPr>
+        <w:t>“apply to tutor”</w:t>
+      </w:r>
+      <w:r>
+        <w:rPr>
+          <w:rFonts w:ascii="Times New Roman" w:eastAsia="Times New Roman" w:hAnsi="Times New Roman" w:cs="Times New Roman"/>
+        </w:rPr>
+        <w:t xml:space="preserve"> from tool bar</w:t>
+      </w:r>
+    </w:p>
+    <w:p>
+      <w:pPr>
+        <w:pStyle w:val="ListParagraph"/>
+        <w:numPr>
+          <w:ilvl w:val="0"/>
+          <w:numId w:val="8"/>
+        </w:numPr>
+        <w:rPr>
+          <w:rFonts w:ascii="Times New Roman" w:eastAsia="Times New Roman" w:hAnsi="Times New Roman" w:cs="Times New Roman"/>
+        </w:rPr>
+      </w:pPr>
+      <w:r>
+        <w:rPr>
+          <w:rFonts w:ascii="Times New Roman" w:eastAsia="Times New Roman" w:hAnsi="Times New Roman" w:cs="Times New Roman"/>
+        </w:rPr>
+        <w:t xml:space="preserve">System displays </w:t>
+      </w:r>
+      <w:r>
+        <w:rPr>
+          <w:rFonts w:ascii="Times New Roman" w:eastAsia="Times New Roman" w:hAnsi="Times New Roman" w:cs="Times New Roman"/>
+        </w:rPr>
+        <w:t>tutor application form</w:t>
+      </w:r>
+    </w:p>
+    <w:p>
+      <w:pPr>
+        <w:pStyle w:val="ListParagraph"/>
+        <w:numPr>
+          <w:ilvl w:val="0"/>
+          <w:numId w:val="8"/>
+        </w:numPr>
+        <w:rPr>
+          <w:rFonts w:ascii="Times New Roman" w:eastAsia="Times New Roman" w:hAnsi="Times New Roman" w:cs="Times New Roman"/>
+        </w:rPr>
+      </w:pPr>
+      <w:r>
+        <w:rPr>
+          <w:rFonts w:ascii="Times New Roman" w:eastAsia="Times New Roman" w:hAnsi="Times New Roman" w:cs="Times New Roman"/>
+        </w:rPr>
+        <w:t xml:space="preserve">User enters </w:t>
+      </w:r>
+      <w:r>
+        <w:rPr>
+          <w:rFonts w:ascii="Times New Roman" w:eastAsia="Times New Roman" w:hAnsi="Times New Roman" w:cs="Times New Roman"/>
+        </w:rPr>
+        <w:t>information</w:t>
+      </w:r>
+      <w:r>
+        <w:rPr>
+          <w:rFonts w:ascii="Times New Roman" w:eastAsia="Times New Roman" w:hAnsi="Times New Roman" w:cs="Times New Roman"/>
+        </w:rPr>
+        <w:t xml:space="preserve"> into</w:t>
+      </w:r>
+      <w:r>
+        <w:rPr>
+          <w:rFonts w:ascii="Times New Roman" w:eastAsia="Times New Roman" w:hAnsi="Times New Roman" w:cs="Times New Roman"/>
+        </w:rPr>
+        <w:t xml:space="preserve"> form</w:t>
+      </w:r>
+      <w:r>
+        <w:rPr>
+          <w:rFonts w:ascii="Times New Roman" w:eastAsia="Times New Roman" w:hAnsi="Times New Roman" w:cs="Times New Roman"/>
+        </w:rPr>
+        <w:t xml:space="preserve"> fields</w:t>
+      </w:r>
+    </w:p>
+    <w:p>
+      <w:pPr>
+        <w:pStyle w:val="ListParagraph"/>
+        <w:numPr>
+          <w:ilvl w:val="0"/>
+          <w:numId w:val="8"/>
+        </w:numPr>
+        <w:rPr>
+          <w:rFonts w:ascii="Times New Roman" w:eastAsia="Times New Roman" w:hAnsi="Times New Roman" w:cs="Times New Roman"/>
+        </w:rPr>
+      </w:pPr>
+      <w:r>
+        <w:rPr>
+          <w:rFonts w:ascii="Times New Roman" w:eastAsia="Times New Roman" w:hAnsi="Times New Roman" w:cs="Times New Roman"/>
+        </w:rPr>
+        <w:t>User presses submit</w:t>
+      </w:r>
+    </w:p>
+    <w:p>
+      <w:pPr>
+        <w:pStyle w:val="ListParagraph"/>
+        <w:numPr>
+          <w:ilvl w:val="0"/>
+          <w:numId w:val="8"/>
+        </w:numPr>
+        <w:rPr>
+          <w:rFonts w:ascii="Times New Roman" w:eastAsia="Times New Roman" w:hAnsi="Times New Roman" w:cs="Times New Roman"/>
+        </w:rPr>
+      </w:pPr>
+      <w:r>
+        <w:rPr>
+          <w:rFonts w:ascii="Times New Roman" w:eastAsia="Times New Roman" w:hAnsi="Times New Roman" w:cs="Times New Roman"/>
+        </w:rPr>
+        <w:t>System captures responses</w:t>
+      </w:r>
+    </w:p>
+    <w:p>
+      <w:pPr>
+        <w:pStyle w:val="ListParagraph"/>
+        <w:numPr>
+          <w:ilvl w:val="0"/>
+          <w:numId w:val="8"/>
+        </w:numPr>
+        <w:rPr>
+          <w:rFonts w:ascii="Times New Roman" w:eastAsia="Times New Roman" w:hAnsi="Times New Roman" w:cs="Times New Roman"/>
+        </w:rPr>
+      </w:pPr>
+      <w:r>
+        <w:rPr>
+          <w:rFonts w:ascii="Times New Roman" w:eastAsia="Times New Roman" w:hAnsi="Times New Roman" w:cs="Times New Roman"/>
+        </w:rPr>
+        <w:t xml:space="preserve">System </w:t>
+      </w:r>
+      <w:r>
+        <w:rPr>
+          <w:rFonts w:ascii="Times New Roman" w:eastAsia="Times New Roman" w:hAnsi="Times New Roman" w:cs="Times New Roman"/>
+        </w:rPr>
+        <w:t>submits application to manager account</w:t>
+      </w:r>
+    </w:p>
+    <w:p>
+      <w:pPr>
+        <w:pStyle w:val="ListParagraph"/>
+        <w:numPr>
+          <w:ilvl w:val="0"/>
+          <w:numId w:val="8"/>
+        </w:numPr>
+        <w:rPr>
+          <w:rFonts w:ascii="Times New Roman" w:eastAsia="Times New Roman" w:hAnsi="Times New Roman" w:cs="Times New Roman"/>
+        </w:rPr>
+      </w:pPr>
+      <w:r>
+        <w:rPr>
+          <w:rFonts w:ascii="Times New Roman" w:eastAsia="Times New Roman" w:hAnsi="Times New Roman" w:cs="Times New Roman"/>
+        </w:rPr>
+        <w:t xml:space="preserve">System displays </w:t>
+      </w:r>
+      <w:r>
+        <w:rPr>
+          <w:rFonts w:ascii="Times New Roman" w:eastAsia="Times New Roman" w:hAnsi="Times New Roman" w:cs="Times New Roman"/>
+        </w:rPr>
+        <w:t>submission verification</w:t>
+      </w:r>
+    </w:p>
+    <w:p>
+      <w:pPr>
+        <w:rPr>
+          <w:rFonts w:ascii="Times New Roman" w:eastAsia="Times New Roman" w:hAnsi="Times New Roman" w:cs="Times New Roman"/>
+        </w:rPr>
+      </w:pPr>
+    </w:p>
+    <w:p>
+      <w:pPr>
+        <w:ind w:left="720"/>
+        <w:rPr>
+          <w:rFonts w:ascii="Times New Roman" w:eastAsia="Times New Roman" w:hAnsi="Times New Roman" w:cs="Times New Roman"/>
+        </w:rPr>
+      </w:pPr>
+      <w:r>
+        <w:rPr>
+          <w:rFonts w:ascii="Times New Roman" w:eastAsia="Times New Roman" w:hAnsi="Times New Roman" w:cs="Times New Roman"/>
+        </w:rPr>
+        <w:t>Alternatives:</w:t>
+      </w:r>
+    </w:p>
+    <w:p>
+      <w:pPr>
+        <w:ind w:left="1440"/>
+        <w:rPr>
+          <w:rFonts w:ascii="Times New Roman" w:eastAsia="Times New Roman" w:hAnsi="Times New Roman" w:cs="Times New Roman"/>
+        </w:rPr>
+      </w:pPr>
+      <w:r>
+        <w:rPr>
+          <w:rFonts w:ascii="Times New Roman" w:eastAsia="Times New Roman" w:hAnsi="Times New Roman" w:cs="Times New Roman"/>
+        </w:rPr>
+        <w:t>2a. System does not display tutor application form</w:t>
+      </w:r>
+    </w:p>
+    <w:p>
+      <w:pPr>
+        <w:ind w:left="1440"/>
+        <w:rPr>
+          <w:rFonts w:ascii="Times New Roman" w:eastAsia="Times New Roman" w:hAnsi="Times New Roman" w:cs="Times New Roman"/>
+        </w:rPr>
+      </w:pPr>
+      <w:r>
+        <w:rPr>
+          <w:rFonts w:ascii="Times New Roman" w:eastAsia="Times New Roman" w:hAnsi="Times New Roman" w:cs="Times New Roman"/>
+        </w:rPr>
+        <w:t>2a1. System fails to apply the tutor</w:t>
+      </w:r>
+    </w:p>
+    <w:p>
+      <w:pPr>
+        <w:ind w:left="1440"/>
+        <w:rPr>
+          <w:rFonts w:ascii="Times New Roman" w:eastAsia="Times New Roman" w:hAnsi="Times New Roman" w:cs="Times New Roman"/>
+        </w:rPr>
+      </w:pPr>
+      <w:r>
+        <w:rPr>
+          <w:rFonts w:ascii="Times New Roman" w:eastAsia="Times New Roman" w:hAnsi="Times New Roman" w:cs="Times New Roman"/>
+        </w:rPr>
+        <w:t>3a. User cannot enter information in fields</w:t>
+      </w:r>
+    </w:p>
+    <w:p>
+      <w:pPr>
+        <w:ind w:left="1440"/>
+        <w:rPr>
+          <w:rFonts w:ascii="Times New Roman" w:eastAsia="Times New Roman" w:hAnsi="Times New Roman" w:cs="Times New Roman"/>
+        </w:rPr>
+      </w:pPr>
+      <w:r>
+        <w:rPr>
+          <w:rFonts w:ascii="Times New Roman" w:eastAsia="Times New Roman" w:hAnsi="Times New Roman" w:cs="Times New Roman"/>
+        </w:rPr>
+        <w:t>3a1. System fails to apply the tutor</w:t>
+      </w:r>
+    </w:p>
+    <w:p>
+      <w:pPr>
+        <w:ind w:left="1440"/>
+        <w:rPr>
+          <w:rFonts w:ascii="Times New Roman" w:eastAsia="Times New Roman" w:hAnsi="Times New Roman" w:cs="Times New Roman"/>
+        </w:rPr>
+      </w:pPr>
+      <w:r>
+        <w:rPr>
+          <w:rFonts w:ascii="Times New Roman" w:eastAsia="Times New Roman" w:hAnsi="Times New Roman" w:cs="Times New Roman"/>
+        </w:rPr>
+        <w:t xml:space="preserve">4a. </w:t>
+      </w:r>
+      <w:r>
+        <w:rPr>
+          <w:rFonts w:ascii="Times New Roman" w:eastAsia="Times New Roman" w:hAnsi="Times New Roman" w:cs="Times New Roman"/>
+        </w:rPr>
+        <w:t>User does not press submit</w:t>
+      </w:r>
+      <w:r>
+        <w:rPr>
+          <w:rFonts w:ascii="Times New Roman" w:eastAsia="Times New Roman" w:hAnsi="Times New Roman" w:cs="Times New Roman"/>
+        </w:rPr>
+        <w:t xml:space="preserve"> button</w:t>
+      </w:r>
+    </w:p>
+    <w:p>
+      <w:pPr>
+        <w:ind w:left="1440"/>
+        <w:rPr>
+          <w:rFonts w:ascii="Times New Roman" w:eastAsia="Times New Roman" w:hAnsi="Times New Roman" w:cs="Times New Roman"/>
+        </w:rPr>
+      </w:pPr>
+      <w:r>
+        <w:rPr>
+          <w:rFonts w:ascii="Times New Roman" w:eastAsia="Times New Roman" w:hAnsi="Times New Roman" w:cs="Times New Roman"/>
+        </w:rPr>
+        <w:t>4a1</w:t>
+      </w:r>
+      <w:r>
+        <w:rPr>
+          <w:rFonts w:ascii="Times New Roman" w:eastAsia="Times New Roman" w:hAnsi="Times New Roman" w:cs="Times New Roman"/>
+        </w:rPr>
+        <w:t>. System fails to apply the tutor</w:t>
+      </w:r>
+    </w:p>
+    <w:p>
+      <w:pPr>
+        <w:ind w:left="1440"/>
+        <w:rPr>
+          <w:rFonts w:ascii="Times New Roman" w:eastAsia="Times New Roman" w:hAnsi="Times New Roman" w:cs="Times New Roman"/>
+        </w:rPr>
+      </w:pPr>
+      <w:r>
+        <w:rPr>
+          <w:rFonts w:ascii="Times New Roman" w:eastAsia="Times New Roman" w:hAnsi="Times New Roman" w:cs="Times New Roman"/>
+        </w:rPr>
+        <w:t>5a. System does not capture responses</w:t>
+      </w:r>
+    </w:p>
+    <w:p>
+      <w:pPr>
+        <w:ind w:left="1440"/>
+        <w:rPr>
+          <w:rFonts w:ascii="Times New Roman" w:eastAsia="Times New Roman" w:hAnsi="Times New Roman" w:cs="Times New Roman"/>
+        </w:rPr>
+      </w:pPr>
+      <w:r>
+        <w:rPr>
+          <w:rFonts w:ascii="Times New Roman" w:eastAsia="Times New Roman" w:hAnsi="Times New Roman" w:cs="Times New Roman"/>
+        </w:rPr>
+        <w:t xml:space="preserve">5a1. </w:t>
+      </w:r>
+      <w:r>
+        <w:rPr>
+          <w:rFonts w:ascii="Times New Roman" w:eastAsia="Times New Roman" w:hAnsi="Times New Roman" w:cs="Times New Roman"/>
+        </w:rPr>
+        <w:t>System fails to apply the tutor</w:t>
+      </w:r>
+    </w:p>
+    <w:p>
+      <w:pPr>
+        <w:ind w:left="1440"/>
+        <w:rPr>
+          <w:rFonts w:ascii="Times New Roman" w:eastAsia="Times New Roman" w:hAnsi="Times New Roman" w:cs="Times New Roman"/>
+        </w:rPr>
+      </w:pPr>
+      <w:r>
+        <w:rPr>
+          <w:rFonts w:ascii="Times New Roman" w:eastAsia="Times New Roman" w:hAnsi="Times New Roman" w:cs="Times New Roman"/>
+        </w:rPr>
+        <w:t>6a. System cannot access database</w:t>
+      </w:r>
+    </w:p>
+    <w:p>
+      <w:pPr>
+        <w:ind w:left="1440"/>
+        <w:rPr>
+          <w:rFonts w:ascii="Times New Roman" w:eastAsia="Times New Roman" w:hAnsi="Times New Roman" w:cs="Times New Roman"/>
+        </w:rPr>
+      </w:pPr>
+      <w:r>
+        <w:rPr>
+          <w:rFonts w:ascii="Times New Roman" w:eastAsia="Times New Roman" w:hAnsi="Times New Roman" w:cs="Times New Roman"/>
+        </w:rPr>
+        <w:t xml:space="preserve">6a1. </w:t>
+      </w:r>
+      <w:r>
+        <w:rPr>
+          <w:rFonts w:ascii="Times New Roman" w:eastAsia="Times New Roman" w:hAnsi="Times New Roman" w:cs="Times New Roman"/>
+        </w:rPr>
+        <w:t>System fails to apply the tutor</w:t>
+      </w:r>
+    </w:p>
+    <w:p>
+      <w:pPr>
+        <w:ind w:left="1440"/>
+        <w:rPr>
+          <w:rFonts w:ascii="Times New Roman" w:eastAsia="Times New Roman" w:hAnsi="Times New Roman" w:cs="Times New Roman"/>
+        </w:rPr>
+      </w:pPr>
+      <w:r>
+        <w:rPr>
+          <w:rFonts w:ascii="Times New Roman" w:eastAsia="Times New Roman" w:hAnsi="Times New Roman" w:cs="Times New Roman"/>
+        </w:rPr>
+        <w:t>6b. Manager account not updated</w:t>
+      </w:r>
+    </w:p>
+    <w:p>
+      <w:pPr>
+        <w:ind w:left="1440"/>
+        <w:rPr>
+          <w:rFonts w:ascii="Times New Roman" w:eastAsia="Times New Roman" w:hAnsi="Times New Roman" w:cs="Times New Roman"/>
+        </w:rPr>
+      </w:pPr>
+      <w:r>
+        <w:rPr>
+          <w:rFonts w:ascii="Times New Roman" w:eastAsia="Times New Roman" w:hAnsi="Times New Roman" w:cs="Times New Roman"/>
+        </w:rPr>
+        <w:lastRenderedPageBreak/>
+        <w:t xml:space="preserve">6b1. </w:t>
+      </w:r>
+      <w:r>
+        <w:rPr>
+          <w:rFonts w:ascii="Times New Roman" w:eastAsia="Times New Roman" w:hAnsi="Times New Roman" w:cs="Times New Roman"/>
+        </w:rPr>
+        <w:t>System fails to apply the tutor</w:t>
+      </w:r>
+    </w:p>
+    <w:p>
+      <w:pPr>
+        <w:ind w:left="1440"/>
+        <w:rPr>
+          <w:rFonts w:ascii="Times New Roman" w:eastAsia="Times New Roman" w:hAnsi="Times New Roman" w:cs="Times New Roman"/>
+        </w:rPr>
+      </w:pPr>
+      <w:r>
+        <w:rPr>
+          <w:rFonts w:ascii="Times New Roman" w:eastAsia="Times New Roman" w:hAnsi="Times New Roman" w:cs="Times New Roman"/>
+        </w:rPr>
+        <w:t>7a. System does not display submission verification</w:t>
+      </w:r>
+    </w:p>
+    <w:p>
+      <w:pPr>
+        <w:ind w:left="1440"/>
+        <w:rPr>
+          <w:rFonts w:ascii="Times New Roman" w:eastAsia="Times New Roman" w:hAnsi="Times New Roman" w:cs="Times New Roman"/>
+        </w:rPr>
+      </w:pPr>
+      <w:r>
+        <w:rPr>
+          <w:rFonts w:ascii="Times New Roman" w:eastAsia="Times New Roman" w:hAnsi="Times New Roman" w:cs="Times New Roman"/>
+        </w:rPr>
+        <w:t xml:space="preserve">7a1. </w:t>
+      </w:r>
+      <w:r>
+        <w:rPr>
+          <w:rFonts w:ascii="Times New Roman" w:eastAsia="Times New Roman" w:hAnsi="Times New Roman" w:cs="Times New Roman"/>
+        </w:rPr>
+        <w:t>System fails to apply the tutor</w:t>
+      </w:r>
+    </w:p>
+    <w:p>
+      <w:pPr>
+        <w:ind w:left="720"/>
+        <w:rPr>
+          <w:rFonts w:ascii="Times New Roman" w:eastAsia="Times New Roman" w:hAnsi="Times New Roman" w:cs="Times New Roman"/>
+        </w:rPr>
+      </w:pPr>
+      <w:r>
+        <w:rPr>
+          <w:rFonts w:ascii="Times New Roman" w:eastAsia="Times New Roman" w:hAnsi="Times New Roman" w:cs="Times New Roman"/>
+        </w:rPr>
+        <w:t xml:space="preserve"> </w:t>
+      </w:r>
+    </w:p>
+    <w:p>
+      <w:pPr>
+        <w:ind w:left="720"/>
+        <w:rPr>
+          <w:rFonts w:ascii="Times New Roman" w:eastAsia="Times New Roman" w:hAnsi="Times New Roman" w:cs="Times New Roman"/>
+        </w:rPr>
+      </w:pPr>
+      <w:r>
+        <w:rPr>
+          <w:rFonts w:ascii="Times New Roman" w:eastAsia="Times New Roman" w:hAnsi="Times New Roman" w:cs="Times New Roman"/>
+        </w:rPr>
+        <w:t>Test situation:</w:t>
+      </w:r>
+    </w:p>
+    <w:p>
+      <w:pPr>
+        <w:pStyle w:val="ListParagraph"/>
+        <w:numPr>
+          <w:ilvl w:val="0"/>
+          <w:numId w:val="9"/>
+        </w:numPr>
+        <w:rPr>
+          <w:rFonts w:ascii="Times New Roman" w:eastAsia="Times New Roman" w:hAnsi="Times New Roman" w:cs="Times New Roman"/>
+        </w:rPr>
+      </w:pPr>
+      <w:r>
+        <w:rPr>
+          <w:rFonts w:ascii="Times New Roman" w:eastAsia="Times New Roman" w:hAnsi="Times New Roman" w:cs="Times New Roman"/>
+        </w:rPr>
+        <w:t>Tutor apply selection does not reroute</w:t>
+      </w:r>
+    </w:p>
+    <w:p>
+      <w:pPr>
+        <w:pStyle w:val="ListParagraph"/>
+        <w:numPr>
+          <w:ilvl w:val="0"/>
+          <w:numId w:val="9"/>
+        </w:numPr>
+        <w:rPr>
+          <w:rFonts w:ascii="Times New Roman" w:eastAsia="Times New Roman" w:hAnsi="Times New Roman" w:cs="Times New Roman"/>
+        </w:rPr>
+      </w:pPr>
+      <w:r>
+        <w:rPr>
+          <w:rFonts w:ascii="Times New Roman" w:eastAsia="Times New Roman" w:hAnsi="Times New Roman" w:cs="Times New Roman"/>
+        </w:rPr>
+        <w:t>System does not display application form</w:t>
+      </w:r>
+    </w:p>
+    <w:p>
+      <w:pPr>
+        <w:pStyle w:val="ListParagraph"/>
+        <w:numPr>
+          <w:ilvl w:val="0"/>
+          <w:numId w:val="9"/>
+        </w:numPr>
+        <w:rPr>
+          <w:rFonts w:ascii="Times New Roman" w:eastAsia="Times New Roman" w:hAnsi="Times New Roman" w:cs="Times New Roman"/>
+        </w:rPr>
+      </w:pPr>
+      <w:r>
+        <w:rPr>
+          <w:rFonts w:ascii="Times New Roman" w:eastAsia="Times New Roman" w:hAnsi="Times New Roman" w:cs="Times New Roman"/>
+        </w:rPr>
+        <w:t>User cannot type in input fields</w:t>
+      </w:r>
+    </w:p>
+    <w:p>
+      <w:pPr>
+        <w:pStyle w:val="ListParagraph"/>
+        <w:numPr>
+          <w:ilvl w:val="0"/>
+          <w:numId w:val="9"/>
+        </w:numPr>
+        <w:rPr>
+          <w:rFonts w:ascii="Times New Roman" w:eastAsia="Times New Roman" w:hAnsi="Times New Roman" w:cs="Times New Roman"/>
+        </w:rPr>
+      </w:pPr>
+      <w:r>
+        <w:rPr>
+          <w:rFonts w:ascii="Times New Roman" w:eastAsia="Times New Roman" w:hAnsi="Times New Roman" w:cs="Times New Roman"/>
+        </w:rPr>
+        <w:t>User does not press submit</w:t>
+      </w:r>
+    </w:p>
+    <w:p>
+      <w:pPr>
+        <w:pStyle w:val="ListParagraph"/>
+        <w:numPr>
+          <w:ilvl w:val="0"/>
+          <w:numId w:val="9"/>
+        </w:numPr>
+        <w:rPr>
+          <w:rFonts w:ascii="Times New Roman" w:eastAsia="Times New Roman" w:hAnsi="Times New Roman" w:cs="Times New Roman"/>
+        </w:rPr>
+      </w:pPr>
+      <w:r>
+        <w:rPr>
+          <w:rFonts w:ascii="Times New Roman" w:eastAsia="Times New Roman" w:hAnsi="Times New Roman" w:cs="Times New Roman"/>
+        </w:rPr>
+        <w:t>System does not capture information from input fields</w:t>
+      </w:r>
+    </w:p>
+    <w:p>
+      <w:pPr>
+        <w:pStyle w:val="ListParagraph"/>
+        <w:numPr>
+          <w:ilvl w:val="0"/>
+          <w:numId w:val="9"/>
+        </w:numPr>
+        <w:rPr>
+          <w:rFonts w:ascii="Times New Roman" w:eastAsia="Times New Roman" w:hAnsi="Times New Roman" w:cs="Times New Roman"/>
+        </w:rPr>
+      </w:pPr>
+      <w:r>
+        <w:rPr>
+          <w:rFonts w:ascii="Times New Roman" w:eastAsia="Times New Roman" w:hAnsi="Times New Roman" w:cs="Times New Roman"/>
+        </w:rPr>
+        <w:t>System cannot access database</w:t>
+      </w:r>
+    </w:p>
+    <w:p>
+      <w:pPr>
+        <w:pStyle w:val="ListParagraph"/>
+        <w:numPr>
+          <w:ilvl w:val="0"/>
+          <w:numId w:val="9"/>
+        </w:numPr>
+        <w:rPr>
+          <w:rFonts w:ascii="Times New Roman" w:eastAsia="Times New Roman" w:hAnsi="Times New Roman" w:cs="Times New Roman"/>
+        </w:rPr>
+      </w:pPr>
+      <w:r>
+        <w:rPr>
+          <w:rFonts w:ascii="Times New Roman" w:eastAsia="Times New Roman" w:hAnsi="Times New Roman" w:cs="Times New Roman"/>
+        </w:rPr>
+        <w:t>Manager account is not accessible</w:t>
+      </w:r>
+    </w:p>
+    <w:p>
+      <w:pPr>
+        <w:ind w:left="720"/>
+        <w:rPr>
+          <w:rFonts w:ascii="Times New Roman" w:eastAsia="Times New Roman" w:hAnsi="Times New Roman" w:cs="Times New Roman"/>
+        </w:rPr>
+      </w:pPr>
+      <w:r>
+        <w:rPr>
+          <w:rFonts w:ascii="Times New Roman" w:eastAsia="Times New Roman" w:hAnsi="Times New Roman" w:cs="Times New Roman"/>
+        </w:rPr>
+        <w:t>Test coverage:</w:t>
+      </w:r>
+    </w:p>
+    <w:p>
+      <w:pPr>
+        <w:ind w:left="720" w:firstLine="720"/>
+        <w:rPr>
+          <w:rFonts w:ascii="Times New Roman" w:eastAsia="Times New Roman" w:hAnsi="Times New Roman" w:cs="Times New Roman"/>
+        </w:rPr>
+      </w:pPr>
+      <w:r>
+        <w:rPr>
+          <w:rFonts w:ascii="Times New Roman" w:eastAsia="Times New Roman" w:hAnsi="Times New Roman" w:cs="Times New Roman"/>
+        </w:rPr>
+        <w:t>100% coverage</w:t>
+      </w:r>
+    </w:p>
+    <w:p>
+      <w:pPr>
+        <w:pStyle w:val="ListParagraph"/>
+        <w:numPr>
+          <w:ilvl w:val="0"/>
+          <w:numId w:val="5"/>
+        </w:numPr>
+        <w:rPr>
+          <w:rFonts w:ascii="Times New Roman" w:hAnsi="Times New Roman" w:cs="Times New Roman"/>
+        </w:rPr>
+      </w:pPr>
+    </w:p>
+    <w:p>
+      <w:pPr>
+        <w:ind w:left="720"/>
+        <w:rPr>
+          <w:rFonts w:ascii="Times New Roman" w:eastAsia="Times New Roman" w:hAnsi="Times New Roman" w:cs="Times New Roman"/>
+        </w:rPr>
+      </w:pPr>
+      <w:r>
+        <w:rPr>
+          <w:rFonts w:ascii="Times New Roman" w:eastAsia="Times New Roman" w:hAnsi="Times New Roman" w:cs="Times New Roman"/>
+        </w:rPr>
+        <w:t xml:space="preserve">Title: </w:t>
+      </w:r>
+      <w:r>
+        <w:rPr>
+          <w:rFonts w:ascii="Times New Roman" w:eastAsia="Times New Roman" w:hAnsi="Times New Roman" w:cs="Times New Roman"/>
+        </w:rPr>
+        <w:t>Create Student Profile</w:t>
+      </w:r>
+    </w:p>
+    <w:p>
+      <w:pPr>
+        <w:ind w:left="720"/>
+        <w:rPr>
+          <w:rFonts w:ascii="Times New Roman" w:eastAsia="Times New Roman" w:hAnsi="Times New Roman" w:cs="Times New Roman"/>
+        </w:rPr>
+      </w:pPr>
+      <w:r>
+        <w:rPr>
+          <w:rFonts w:ascii="Times New Roman" w:eastAsia="Times New Roman" w:hAnsi="Times New Roman" w:cs="Times New Roman"/>
+        </w:rPr>
+        <w:t xml:space="preserve">Actors: </w:t>
+      </w:r>
+      <w:r>
+        <w:rPr>
+          <w:rFonts w:ascii="Times New Roman" w:eastAsia="Times New Roman" w:hAnsi="Times New Roman" w:cs="Times New Roman"/>
+        </w:rPr>
+        <w:t>User</w:t>
+      </w:r>
+    </w:p>
+    <w:p>
+      <w:pPr>
+        <w:ind w:left="720"/>
+        <w:rPr>
+          <w:rFonts w:ascii="Times New Roman" w:eastAsia="Times New Roman" w:hAnsi="Times New Roman" w:cs="Times New Roman"/>
+        </w:rPr>
+      </w:pPr>
+      <w:r>
+        <w:rPr>
+          <w:rFonts w:ascii="Times New Roman" w:eastAsia="Times New Roman" w:hAnsi="Times New Roman" w:cs="Times New Roman"/>
+        </w:rPr>
+        <w:t>Main Scenario:</w:t>
+      </w:r>
+    </w:p>
+    <w:p>
+      <w:pPr>
+        <w:pStyle w:val="ListParagraph"/>
+        <w:numPr>
+          <w:ilvl w:val="0"/>
+          <w:numId w:val="10"/>
+        </w:numPr>
+        <w:rPr>
+          <w:rFonts w:ascii="Times New Roman" w:eastAsia="Times New Roman" w:hAnsi="Times New Roman" w:cs="Times New Roman"/>
+        </w:rPr>
+      </w:pPr>
+      <w:r>
+        <w:rPr>
+          <w:rFonts w:ascii="Times New Roman" w:eastAsia="Times New Roman" w:hAnsi="Times New Roman" w:cs="Times New Roman"/>
+        </w:rPr>
+        <w:t>User selects “sign up”</w:t>
+      </w:r>
+    </w:p>
+    <w:p>
+      <w:pPr>
+        <w:pStyle w:val="ListParagraph"/>
+        <w:numPr>
+          <w:ilvl w:val="0"/>
+          <w:numId w:val="10"/>
+        </w:numPr>
+        <w:rPr>
+          <w:rFonts w:ascii="Times New Roman" w:eastAsia="Times New Roman" w:hAnsi="Times New Roman" w:cs="Times New Roman"/>
+        </w:rPr>
+      </w:pPr>
+      <w:r>
+        <w:rPr>
+          <w:rFonts w:ascii="Times New Roman" w:eastAsia="Times New Roman" w:hAnsi="Times New Roman" w:cs="Times New Roman"/>
+        </w:rPr>
+        <w:t>System displays create student profile form</w:t>
+      </w:r>
+    </w:p>
+    <w:p>
+      <w:pPr>
+        <w:pStyle w:val="ListParagraph"/>
+        <w:numPr>
+          <w:ilvl w:val="0"/>
+          <w:numId w:val="10"/>
+        </w:numPr>
+        <w:rPr>
+          <w:rFonts w:ascii="Times New Roman" w:eastAsia="Times New Roman" w:hAnsi="Times New Roman" w:cs="Times New Roman"/>
+        </w:rPr>
+      </w:pPr>
+      <w:r>
+        <w:rPr>
+          <w:rFonts w:ascii="Times New Roman" w:eastAsia="Times New Roman" w:hAnsi="Times New Roman" w:cs="Times New Roman"/>
+        </w:rPr>
+        <w:t xml:space="preserve">User enters information into fields </w:t>
+      </w:r>
+    </w:p>
+    <w:p>
+      <w:pPr>
+        <w:pStyle w:val="ListParagraph"/>
+        <w:numPr>
+          <w:ilvl w:val="0"/>
+          <w:numId w:val="10"/>
+        </w:numPr>
+        <w:rPr>
+          <w:rFonts w:ascii="Times New Roman" w:eastAsia="Times New Roman" w:hAnsi="Times New Roman" w:cs="Times New Roman"/>
+        </w:rPr>
+      </w:pPr>
+      <w:r>
+        <w:rPr>
+          <w:rFonts w:ascii="Times New Roman" w:eastAsia="Times New Roman" w:hAnsi="Times New Roman" w:cs="Times New Roman"/>
+        </w:rPr>
+        <w:t>User presses submit</w:t>
+      </w:r>
+    </w:p>
+    <w:p>
+      <w:pPr>
+        <w:pStyle w:val="ListParagraph"/>
+        <w:numPr>
+          <w:ilvl w:val="0"/>
+          <w:numId w:val="10"/>
+        </w:numPr>
+        <w:rPr>
+          <w:rFonts w:ascii="Times New Roman" w:eastAsia="Times New Roman" w:hAnsi="Times New Roman" w:cs="Times New Roman"/>
+        </w:rPr>
+      </w:pPr>
+      <w:r>
+        <w:rPr>
+          <w:rFonts w:ascii="Times New Roman" w:eastAsia="Times New Roman" w:hAnsi="Times New Roman" w:cs="Times New Roman"/>
+        </w:rPr>
+        <w:t>System captures responses</w:t>
+      </w:r>
+    </w:p>
+    <w:p>
+      <w:pPr>
+        <w:pStyle w:val="ListParagraph"/>
+        <w:numPr>
+          <w:ilvl w:val="0"/>
+          <w:numId w:val="10"/>
+        </w:numPr>
+        <w:rPr>
+          <w:rFonts w:ascii="Times New Roman" w:eastAsia="Times New Roman" w:hAnsi="Times New Roman" w:cs="Times New Roman"/>
+        </w:rPr>
+      </w:pPr>
+      <w:r>
+        <w:rPr>
+          <w:rFonts w:ascii="Times New Roman" w:eastAsia="Times New Roman" w:hAnsi="Times New Roman" w:cs="Times New Roman"/>
+        </w:rPr>
+        <w:t>System submits responses to database</w:t>
+      </w:r>
+    </w:p>
+    <w:p>
+      <w:pPr>
+        <w:pStyle w:val="ListParagraph"/>
+        <w:numPr>
+          <w:ilvl w:val="0"/>
+          <w:numId w:val="10"/>
+        </w:numPr>
+        <w:rPr>
+          <w:rFonts w:ascii="Times New Roman" w:eastAsia="Times New Roman" w:hAnsi="Times New Roman" w:cs="Times New Roman"/>
+        </w:rPr>
+      </w:pPr>
+      <w:r>
+        <w:rPr>
+          <w:rFonts w:ascii="Times New Roman" w:eastAsia="Times New Roman" w:hAnsi="Times New Roman" w:cs="Times New Roman"/>
+        </w:rPr>
+        <w:t>System displays student profile page</w:t>
+      </w:r>
+    </w:p>
+    <w:p>
+      <w:pPr>
+        <w:ind w:left="720"/>
+        <w:rPr>
+          <w:rFonts w:ascii="Times New Roman" w:eastAsia="Times New Roman" w:hAnsi="Times New Roman" w:cs="Times New Roman"/>
+        </w:rPr>
+      </w:pPr>
+      <w:r>
+        <w:rPr>
+          <w:rFonts w:ascii="Times New Roman" w:eastAsia="Times New Roman" w:hAnsi="Times New Roman" w:cs="Times New Roman"/>
+        </w:rPr>
+        <w:t>Alternatives:</w:t>
+      </w:r>
+    </w:p>
+    <w:p>
+      <w:pPr>
+        <w:ind w:left="1440"/>
+        <w:rPr>
+          <w:rFonts w:ascii="Times New Roman" w:eastAsia="Times New Roman" w:hAnsi="Times New Roman" w:cs="Times New Roman"/>
+        </w:rPr>
+      </w:pPr>
+      <w:r>
+        <w:rPr>
+          <w:rFonts w:ascii="Times New Roman" w:eastAsia="Times New Roman" w:hAnsi="Times New Roman" w:cs="Times New Roman"/>
+        </w:rPr>
+        <w:t>2</w:t>
+      </w:r>
+      <w:r>
+        <w:rPr>
+          <w:rFonts w:ascii="Times New Roman" w:eastAsia="Times New Roman" w:hAnsi="Times New Roman" w:cs="Times New Roman"/>
+        </w:rPr>
+        <w:t xml:space="preserve">a. </w:t>
+      </w:r>
+      <w:r>
+        <w:rPr>
+          <w:rFonts w:ascii="Times New Roman" w:eastAsia="Times New Roman" w:hAnsi="Times New Roman" w:cs="Times New Roman"/>
+        </w:rPr>
+        <w:t xml:space="preserve">System does not display form </w:t>
+      </w:r>
+    </w:p>
+    <w:p>
+      <w:pPr>
+        <w:ind w:left="1440"/>
+        <w:rPr>
+          <w:rFonts w:ascii="Times New Roman" w:eastAsia="Times New Roman" w:hAnsi="Times New Roman" w:cs="Times New Roman"/>
+        </w:rPr>
+      </w:pPr>
+      <w:r>
+        <w:rPr>
+          <w:rFonts w:ascii="Times New Roman" w:eastAsia="Times New Roman" w:hAnsi="Times New Roman" w:cs="Times New Roman"/>
+        </w:rPr>
+        <w:t>2a1. System fails to create student profile</w:t>
+      </w:r>
+    </w:p>
+    <w:p>
+      <w:pPr>
+        <w:ind w:left="1440"/>
+        <w:rPr>
+          <w:rFonts w:ascii="Times New Roman" w:eastAsia="Times New Roman" w:hAnsi="Times New Roman" w:cs="Times New Roman"/>
+        </w:rPr>
+      </w:pPr>
+      <w:r>
+        <w:rPr>
+          <w:rFonts w:ascii="Times New Roman" w:eastAsia="Times New Roman" w:hAnsi="Times New Roman" w:cs="Times New Roman"/>
+        </w:rPr>
+        <w:t>3a. User cannot enter information in fields</w:t>
+      </w:r>
+    </w:p>
+    <w:p>
+      <w:pPr>
+        <w:ind w:left="1440"/>
+        <w:rPr>
+          <w:rFonts w:ascii="Times New Roman" w:eastAsia="Times New Roman" w:hAnsi="Times New Roman" w:cs="Times New Roman"/>
+        </w:rPr>
+      </w:pPr>
+      <w:r>
+        <w:rPr>
+          <w:rFonts w:ascii="Times New Roman" w:eastAsia="Times New Roman" w:hAnsi="Times New Roman" w:cs="Times New Roman"/>
+        </w:rPr>
+        <w:t xml:space="preserve">3a1. </w:t>
+      </w:r>
+      <w:r>
+        <w:rPr>
+          <w:rFonts w:ascii="Times New Roman" w:eastAsia="Times New Roman" w:hAnsi="Times New Roman" w:cs="Times New Roman"/>
+        </w:rPr>
+        <w:t>System fails to create student profile</w:t>
+      </w:r>
+    </w:p>
+    <w:p>
+      <w:pPr>
+        <w:ind w:left="1440"/>
+        <w:rPr>
+          <w:rFonts w:ascii="Times New Roman" w:eastAsia="Times New Roman" w:hAnsi="Times New Roman" w:cs="Times New Roman"/>
+        </w:rPr>
+      </w:pPr>
+      <w:r>
+        <w:rPr>
+          <w:rFonts w:ascii="Times New Roman" w:eastAsia="Times New Roman" w:hAnsi="Times New Roman" w:cs="Times New Roman"/>
+        </w:rPr>
+        <w:t>4a. User does not press submit</w:t>
+      </w:r>
+    </w:p>
+    <w:p>
+      <w:pPr>
+        <w:ind w:left="1440"/>
+        <w:rPr>
+          <w:rFonts w:ascii="Times New Roman" w:eastAsia="Times New Roman" w:hAnsi="Times New Roman" w:cs="Times New Roman"/>
+        </w:rPr>
+      </w:pPr>
+      <w:r>
+        <w:rPr>
+          <w:rFonts w:ascii="Times New Roman" w:eastAsia="Times New Roman" w:hAnsi="Times New Roman" w:cs="Times New Roman"/>
+        </w:rPr>
+        <w:t xml:space="preserve">4a1. </w:t>
+      </w:r>
+      <w:r>
+        <w:rPr>
+          <w:rFonts w:ascii="Times New Roman" w:eastAsia="Times New Roman" w:hAnsi="Times New Roman" w:cs="Times New Roman"/>
+        </w:rPr>
+        <w:t>System fails to create student profile</w:t>
+      </w:r>
+    </w:p>
+    <w:p>
+      <w:pPr>
+        <w:ind w:left="1440"/>
+        <w:rPr>
+          <w:rFonts w:ascii="Times New Roman" w:eastAsia="Times New Roman" w:hAnsi="Times New Roman" w:cs="Times New Roman"/>
+        </w:rPr>
+      </w:pPr>
+      <w:r>
+        <w:rPr>
+          <w:rFonts w:ascii="Times New Roman" w:eastAsia="Times New Roman" w:hAnsi="Times New Roman" w:cs="Times New Roman"/>
+        </w:rPr>
+        <w:t>5a. System does not capture responses</w:t>
+      </w:r>
+    </w:p>
+    <w:p>
+      <w:pPr>
+        <w:ind w:left="1440"/>
+        <w:rPr>
+          <w:rFonts w:ascii="Times New Roman" w:eastAsia="Times New Roman" w:hAnsi="Times New Roman" w:cs="Times New Roman"/>
+        </w:rPr>
+      </w:pPr>
+      <w:r>
+        <w:rPr>
+          <w:rFonts w:ascii="Times New Roman" w:eastAsia="Times New Roman" w:hAnsi="Times New Roman" w:cs="Times New Roman"/>
+        </w:rPr>
+        <w:t xml:space="preserve">5a1. </w:t>
+      </w:r>
+      <w:r>
+        <w:rPr>
+          <w:rFonts w:ascii="Times New Roman" w:eastAsia="Times New Roman" w:hAnsi="Times New Roman" w:cs="Times New Roman"/>
+        </w:rPr>
+        <w:t>System fails to create student profile</w:t>
+      </w:r>
+    </w:p>
+    <w:p>
+      <w:pPr>
+        <w:ind w:left="1440"/>
+        <w:rPr>
+          <w:rFonts w:ascii="Times New Roman" w:eastAsia="Times New Roman" w:hAnsi="Times New Roman" w:cs="Times New Roman"/>
+        </w:rPr>
+      </w:pPr>
+      <w:r>
+        <w:rPr>
+          <w:rFonts w:ascii="Times New Roman" w:eastAsia="Times New Roman" w:hAnsi="Times New Roman" w:cs="Times New Roman"/>
+        </w:rPr>
+        <w:t>6a. System cannot access database</w:t>
+      </w:r>
+    </w:p>
+    <w:p>
+      <w:pPr>
+        <w:ind w:left="1440"/>
+        <w:rPr>
+          <w:rFonts w:ascii="Times New Roman" w:eastAsia="Times New Roman" w:hAnsi="Times New Roman" w:cs="Times New Roman"/>
+        </w:rPr>
+      </w:pPr>
+      <w:r>
+        <w:rPr>
+          <w:rFonts w:ascii="Times New Roman" w:eastAsia="Times New Roman" w:hAnsi="Times New Roman" w:cs="Times New Roman"/>
+        </w:rPr>
+        <w:t xml:space="preserve">6a1. </w:t>
+      </w:r>
+      <w:r>
+        <w:rPr>
+          <w:rFonts w:ascii="Times New Roman" w:eastAsia="Times New Roman" w:hAnsi="Times New Roman" w:cs="Times New Roman"/>
+        </w:rPr>
+        <w:t>System fails to create student profile</w:t>
+      </w:r>
+    </w:p>
+    <w:p>
+      <w:pPr>
+        <w:ind w:left="1440"/>
+        <w:rPr>
+          <w:rFonts w:ascii="Times New Roman" w:eastAsia="Times New Roman" w:hAnsi="Times New Roman" w:cs="Times New Roman"/>
+        </w:rPr>
+      </w:pPr>
+      <w:r>
+        <w:rPr>
+          <w:rFonts w:ascii="Times New Roman" w:eastAsia="Times New Roman" w:hAnsi="Times New Roman" w:cs="Times New Roman"/>
+        </w:rPr>
+        <w:t>7a. System does not display student profile page</w:t>
+      </w:r>
+    </w:p>
+    <w:p>
+      <w:pPr>
+        <w:ind w:left="1440"/>
+        <w:rPr>
+          <w:rFonts w:ascii="Times New Roman" w:eastAsia="Times New Roman" w:hAnsi="Times New Roman" w:cs="Times New Roman"/>
+        </w:rPr>
+      </w:pPr>
+      <w:r>
+        <w:rPr>
+          <w:rFonts w:ascii="Times New Roman" w:eastAsia="Times New Roman" w:hAnsi="Times New Roman" w:cs="Times New Roman"/>
+        </w:rPr>
+        <w:t xml:space="preserve">7a1. </w:t>
+      </w:r>
+      <w:r>
+        <w:rPr>
+          <w:rFonts w:ascii="Times New Roman" w:eastAsia="Times New Roman" w:hAnsi="Times New Roman" w:cs="Times New Roman"/>
+        </w:rPr>
+        <w:t>System fails to create student profile</w:t>
+      </w:r>
+    </w:p>
+    <w:p>
+      <w:pPr>
+        <w:ind w:left="720"/>
+        <w:rPr>
+          <w:rFonts w:ascii="Times New Roman" w:eastAsia="Times New Roman" w:hAnsi="Times New Roman" w:cs="Times New Roman"/>
+        </w:rPr>
+      </w:pPr>
+      <w:r>
+        <w:rPr>
+          <w:rFonts w:ascii="Times New Roman" w:eastAsia="Times New Roman" w:hAnsi="Times New Roman" w:cs="Times New Roman"/>
+        </w:rPr>
+        <w:t xml:space="preserve"> </w:t>
+      </w:r>
+    </w:p>
+    <w:p>
+      <w:pPr>
+        <w:ind w:left="720"/>
+        <w:rPr>
+          <w:rFonts w:ascii="Times New Roman" w:eastAsia="Times New Roman" w:hAnsi="Times New Roman" w:cs="Times New Roman"/>
+        </w:rPr>
+      </w:pPr>
+      <w:r>
+        <w:rPr>
+          <w:rFonts w:ascii="Times New Roman" w:eastAsia="Times New Roman" w:hAnsi="Times New Roman" w:cs="Times New Roman"/>
+        </w:rPr>
+        <w:t>Test situation:</w:t>
+      </w:r>
+    </w:p>
+    <w:p>
+      <w:pPr>
+        <w:pStyle w:val="ListParagraph"/>
+        <w:numPr>
+          <w:ilvl w:val="0"/>
+          <w:numId w:val="11"/>
+        </w:numPr>
+        <w:rPr>
+          <w:rFonts w:ascii="Times New Roman" w:eastAsia="Times New Roman" w:hAnsi="Times New Roman" w:cs="Times New Roman"/>
+        </w:rPr>
+      </w:pPr>
+      <w:r>
+        <w:rPr>
+          <w:rFonts w:ascii="Times New Roman" w:eastAsia="Times New Roman" w:hAnsi="Times New Roman" w:cs="Times New Roman"/>
+        </w:rPr>
+        <w:t>Student profile form is not rendered</w:t>
+      </w:r>
+    </w:p>
+    <w:p>
+      <w:pPr>
+        <w:pStyle w:val="ListParagraph"/>
+        <w:numPr>
+          <w:ilvl w:val="0"/>
+          <w:numId w:val="11"/>
+        </w:numPr>
+        <w:rPr>
+          <w:rFonts w:ascii="Times New Roman" w:eastAsia="Times New Roman" w:hAnsi="Times New Roman" w:cs="Times New Roman"/>
+        </w:rPr>
+      </w:pPr>
+      <w:r>
+        <w:rPr>
+          <w:rFonts w:ascii="Times New Roman" w:eastAsia="Times New Roman" w:hAnsi="Times New Roman" w:cs="Times New Roman"/>
+        </w:rPr>
+        <w:t>User cannot type in input fields</w:t>
+      </w:r>
+    </w:p>
+    <w:p>
+      <w:pPr>
+        <w:pStyle w:val="ListParagraph"/>
+        <w:numPr>
+          <w:ilvl w:val="0"/>
+          <w:numId w:val="11"/>
+        </w:numPr>
+        <w:rPr>
+          <w:rFonts w:ascii="Times New Roman" w:eastAsia="Times New Roman" w:hAnsi="Times New Roman" w:cs="Times New Roman"/>
+        </w:rPr>
+      </w:pPr>
+      <w:r>
+        <w:rPr>
+          <w:rFonts w:ascii="Times New Roman" w:eastAsia="Times New Roman" w:hAnsi="Times New Roman" w:cs="Times New Roman"/>
+        </w:rPr>
+        <w:t>User does not press submit</w:t>
+      </w:r>
+    </w:p>
+    <w:p>
+      <w:pPr>
+        <w:pStyle w:val="ListParagraph"/>
+        <w:numPr>
+          <w:ilvl w:val="0"/>
+          <w:numId w:val="11"/>
+        </w:numPr>
+        <w:rPr>
+          <w:rFonts w:ascii="Times New Roman" w:eastAsia="Times New Roman" w:hAnsi="Times New Roman" w:cs="Times New Roman"/>
+        </w:rPr>
+      </w:pPr>
+      <w:r>
+        <w:rPr>
+          <w:rFonts w:ascii="Times New Roman" w:eastAsia="Times New Roman" w:hAnsi="Times New Roman" w:cs="Times New Roman"/>
+        </w:rPr>
+        <w:t>System doesn’t capture responses</w:t>
+      </w:r>
+    </w:p>
+    <w:p>
+      <w:pPr>
+        <w:pStyle w:val="ListParagraph"/>
+        <w:numPr>
+          <w:ilvl w:val="0"/>
+          <w:numId w:val="11"/>
+        </w:numPr>
+        <w:rPr>
+          <w:rFonts w:ascii="Times New Roman" w:eastAsia="Times New Roman" w:hAnsi="Times New Roman" w:cs="Times New Roman"/>
+        </w:rPr>
+      </w:pPr>
+      <w:r>
+        <w:rPr>
+          <w:rFonts w:ascii="Times New Roman" w:eastAsia="Times New Roman" w:hAnsi="Times New Roman" w:cs="Times New Roman"/>
+        </w:rPr>
+        <w:t>System is offline and can’t access database</w:t>
+      </w:r>
+    </w:p>
+    <w:p>
+      <w:pPr>
+        <w:pStyle w:val="ListParagraph"/>
+        <w:numPr>
+          <w:ilvl w:val="0"/>
+          <w:numId w:val="11"/>
+        </w:numPr>
+        <w:rPr>
+          <w:rFonts w:ascii="Times New Roman" w:eastAsia="Times New Roman" w:hAnsi="Times New Roman" w:cs="Times New Roman"/>
+        </w:rPr>
+      </w:pPr>
+      <w:r>
+        <w:rPr>
+          <w:rFonts w:ascii="Times New Roman" w:eastAsia="Times New Roman" w:hAnsi="Times New Roman" w:cs="Times New Roman"/>
+        </w:rPr>
+        <w:t>Student profile does not render</w:t>
+      </w:r>
+    </w:p>
+    <w:p>
+      <w:pPr>
+        <w:pStyle w:val="ListParagraph"/>
+        <w:ind w:left="1800"/>
+        <w:rPr>
+          <w:rFonts w:ascii="Times New Roman" w:eastAsia="Times New Roman" w:hAnsi="Times New Roman" w:cs="Times New Roman"/>
+        </w:rPr>
+      </w:pPr>
+    </w:p>
+    <w:p>
+      <w:pPr>
+        <w:ind w:left="720"/>
+        <w:rPr>
+          <w:rFonts w:ascii="Times New Roman" w:eastAsia="Times New Roman" w:hAnsi="Times New Roman" w:cs="Times New Roman"/>
+        </w:rPr>
+      </w:pPr>
+      <w:r>
+        <w:rPr>
+          <w:rFonts w:ascii="Times New Roman" w:eastAsia="Times New Roman" w:hAnsi="Times New Roman" w:cs="Times New Roman"/>
+        </w:rPr>
+        <w:t>Test coverage:</w:t>
+      </w:r>
+    </w:p>
+    <w:p>
+      <w:pPr>
+        <w:ind w:left="720" w:firstLine="720"/>
+        <w:rPr>
+          <w:rFonts w:ascii="Times New Roman" w:eastAsia="Times New Roman" w:hAnsi="Times New Roman" w:cs="Times New Roman"/>
+        </w:rPr>
+      </w:pPr>
+      <w:r>
+        <w:rPr>
+          <w:rFonts w:ascii="Times New Roman" w:eastAsia="Times New Roman" w:hAnsi="Times New Roman" w:cs="Times New Roman"/>
+        </w:rPr>
+        <w:t>100% coverage</w:t>
+      </w:r>
+    </w:p>
+    <w:p>
+      <w:pPr>
+        <w:pStyle w:val="ListParagraph"/>
+        <w:numPr>
+          <w:ilvl w:val="0"/>
+          <w:numId w:val="5"/>
+        </w:numPr>
+        <w:rPr>
+          <w:rFonts w:ascii="Times New Roman" w:hAnsi="Times New Roman" w:cs="Times New Roman"/>
+        </w:rPr>
+      </w:pPr>
+    </w:p>
+    <w:p>
+      <w:pPr>
+        <w:ind w:left="720"/>
+        <w:rPr>
+          <w:rFonts w:ascii="Times New Roman" w:eastAsia="Times New Roman" w:hAnsi="Times New Roman" w:cs="Times New Roman"/>
+        </w:rPr>
+      </w:pPr>
+      <w:r>
+        <w:rPr>
+          <w:rFonts w:ascii="Times New Roman" w:eastAsia="Times New Roman" w:hAnsi="Times New Roman" w:cs="Times New Roman"/>
+        </w:rPr>
+        <w:t xml:space="preserve">Title: </w:t>
+      </w:r>
+      <w:r>
+        <w:rPr>
+          <w:rFonts w:ascii="Times New Roman" w:eastAsia="Times New Roman" w:hAnsi="Times New Roman" w:cs="Times New Roman"/>
+        </w:rPr>
+        <w:t>Post Listing</w:t>
+      </w:r>
+    </w:p>
+    <w:p>
+      <w:pPr>
+        <w:ind w:left="720"/>
+        <w:rPr>
+          <w:rFonts w:ascii="Times New Roman" w:eastAsia="Times New Roman" w:hAnsi="Times New Roman" w:cs="Times New Roman"/>
+        </w:rPr>
+      </w:pPr>
+      <w:r>
+        <w:rPr>
+          <w:rFonts w:ascii="Times New Roman" w:eastAsia="Times New Roman" w:hAnsi="Times New Roman" w:cs="Times New Roman"/>
+        </w:rPr>
+        <w:t xml:space="preserve">Actors: </w:t>
+      </w:r>
+      <w:r>
+        <w:rPr>
+          <w:rFonts w:ascii="Times New Roman" w:eastAsia="Times New Roman" w:hAnsi="Times New Roman" w:cs="Times New Roman"/>
+        </w:rPr>
+        <w:t>Users</w:t>
+      </w:r>
+    </w:p>
+    <w:p>
+      <w:pPr>
+        <w:ind w:left="720"/>
+        <w:rPr>
+          <w:rFonts w:ascii="Times New Roman" w:eastAsia="Times New Roman" w:hAnsi="Times New Roman" w:cs="Times New Roman"/>
+        </w:rPr>
+      </w:pPr>
+      <w:r>
+        <w:rPr>
+          <w:rFonts w:ascii="Times New Roman" w:eastAsia="Times New Roman" w:hAnsi="Times New Roman" w:cs="Times New Roman"/>
+        </w:rPr>
+        <w:t>Main Scenario:</w:t>
+      </w:r>
+    </w:p>
+    <w:p>
+      <w:pPr>
+        <w:ind w:left="720"/>
+        <w:rPr>
+          <w:rFonts w:ascii="Times New Roman" w:eastAsia="Times New Roman" w:hAnsi="Times New Roman" w:cs="Times New Roman"/>
+        </w:rPr>
+      </w:pPr>
+      <w:r>
+        <w:rPr>
+          <w:rFonts w:ascii="Times New Roman" w:eastAsia="Times New Roman" w:hAnsi="Times New Roman" w:cs="Times New Roman"/>
+        </w:rPr>
+        <w:t>Alternatives:</w:t>
+      </w:r>
+    </w:p>
+    <w:p>
+      <w:pPr>
+        <w:ind w:left="720"/>
+        <w:rPr>
+          <w:rFonts w:ascii="Times New Roman" w:eastAsia="Times New Roman" w:hAnsi="Times New Roman" w:cs="Times New Roman"/>
+        </w:rPr>
+      </w:pPr>
+      <w:r>
+        <w:rPr>
+          <w:rFonts w:ascii="Times New Roman" w:eastAsia="Times New Roman" w:hAnsi="Times New Roman" w:cs="Times New Roman"/>
+        </w:rPr>
+        <w:t xml:space="preserve">1a. </w:t>
+      </w:r>
+    </w:p>
+    <w:p>
+      <w:pPr>
+        <w:ind w:left="720"/>
+        <w:rPr>
+          <w:rFonts w:ascii="Times New Roman" w:eastAsia="Times New Roman" w:hAnsi="Times New Roman" w:cs="Times New Roman"/>
+        </w:rPr>
+      </w:pPr>
+      <w:r>
+        <w:rPr>
+          <w:rFonts w:ascii="Times New Roman" w:eastAsia="Times New Roman" w:hAnsi="Times New Roman" w:cs="Times New Roman"/>
+        </w:rPr>
+        <w:t xml:space="preserve"> </w:t>
+      </w:r>
+    </w:p>
+    <w:p>
+      <w:pPr>
+        <w:ind w:left="720"/>
+        <w:rPr>
+          <w:rFonts w:ascii="Times New Roman" w:eastAsia="Times New Roman" w:hAnsi="Times New Roman" w:cs="Times New Roman"/>
+        </w:rPr>
+      </w:pPr>
+      <w:r>
+        <w:rPr>
+          <w:rFonts w:ascii="Times New Roman" w:eastAsia="Times New Roman" w:hAnsi="Times New Roman" w:cs="Times New Roman"/>
+        </w:rPr>
+        <w:t>Test situation:</w:t>
+      </w:r>
+    </w:p>
+    <w:p>
+      <w:pPr>
+        <w:ind w:left="720"/>
+        <w:rPr>
+          <w:rFonts w:ascii="Times New Roman" w:eastAsia="Times New Roman" w:hAnsi="Times New Roman" w:cs="Times New Roman"/>
+        </w:rPr>
+      </w:pPr>
+    </w:p>
+    <w:p>
+      <w:pPr>
+        <w:ind w:left="720"/>
+        <w:rPr>
+          <w:rFonts w:ascii="Times New Roman" w:eastAsia="Times New Roman" w:hAnsi="Times New Roman" w:cs="Times New Roman"/>
+        </w:rPr>
+      </w:pPr>
+      <w:r>
+        <w:rPr>
+          <w:rFonts w:ascii="Times New Roman" w:eastAsia="Times New Roman" w:hAnsi="Times New Roman" w:cs="Times New Roman"/>
+        </w:rPr>
+        <w:t>Test coverage:</w:t>
+      </w:r>
+    </w:p>
+    <w:p>
+      <w:pPr>
+        <w:ind w:left="720"/>
+        <w:rPr>
+          <w:rFonts w:ascii="Times New Roman" w:eastAsia="Times New Roman" w:hAnsi="Times New Roman" w:cs="Times New Roman"/>
+        </w:rPr>
+      </w:pPr>
+      <w:r>
+        <w:rPr>
+          <w:rFonts w:ascii="Times New Roman" w:eastAsia="Times New Roman" w:hAnsi="Times New Roman" w:cs="Times New Roman"/>
+        </w:rPr>
+        <w:t>100% coverage</w:t>
+      </w:r>
+    </w:p>
+    <w:p>
+      <w:pPr>
+        <w:pStyle w:val="ListParagraph"/>
+        <w:rPr>
+          <w:rFonts w:ascii="Times New Roman" w:hAnsi="Times New Roman" w:cs="Times New Roman"/>
+        </w:rPr>
+      </w:pPr>
+    </w:p>
+    <w:p>
+      <w:pPr>
+        <w:rPr>
+          <w:rFonts w:ascii="Times New Roman" w:hAnsi="Times New Roman" w:cs="Times New Roman"/>
+          <w:u w:val="single"/>
+        </w:rPr>
+      </w:pPr>
+      <w:r>
+        <w:rPr>
+          <w:rFonts w:ascii="Times New Roman" w:hAnsi="Times New Roman" w:cs="Times New Roman"/>
+          <w:u w:val="single"/>
+        </w:rPr>
         <w:t>Acceptance Testing</w:t>
+      </w:r>
+    </w:p>
+    <w:p>
+      <w:pPr>
+        <w:rPr>
+          <w:rFonts w:ascii="Times New Roman" w:hAnsi="Times New Roman" w:cs="Times New Roman"/>
+        </w:rPr>
+      </w:pPr>
+    </w:p>
+    <w:p>
+      <w:pPr>
+        <w:rPr>
+          <w:rFonts w:ascii="Times New Roman" w:hAnsi="Times New Roman" w:cs="Times New Roman"/>
+        </w:rPr>
+      </w:pPr>
+      <w:r>
+        <w:rPr>
+          <w:rFonts w:ascii="Times New Roman" w:hAnsi="Times New Roman" w:cs="Times New Roman"/>
+        </w:rPr>
+        <w:t xml:space="preserve">Notes: </w:t>
+      </w:r>
+      <w:r>
+        <w:rPr>
+          <w:rFonts w:ascii="Times New Roman" w:hAnsi="Times New Roman" w:cs="Times New Roman"/>
+        </w:rPr>
+        <w:t>“customers test a software system to make sure it meets their expectations and can be adopted in their environment”</w:t>
       </w:r>
     </w:p>
     <w:p>
@@ -262,6 +2597,718 @@
 <file path=word/numbering.xml><?xml version="1.0" encoding="utf-8"?>
 <w:numbering xmlns:wpc="http://schemas.microsoft.com/office/word/2010/wordprocessingCanvas" xmlns:cx="http://schemas.microsoft.com/office/drawing/2014/chartex" xmlns:cx1="http://schemas.microsoft.com/office/drawing/2015/9/8/chartex" xmlns:cx2="http://schemas.microsoft.com/office/drawing/2015/10/21/chartex" xmlns:cx3="http://schemas.microsoft.com/office/drawing/2016/5/9/chartex" xmlns:cx4="http://schemas.microsoft.com/office/drawing/2016/5/10/chartex" xmlns:cx5="http://schemas.microsoft.com/office/drawing/2016/5/11/chartex" xmlns:cx6="http://schemas.microsoft.com/office/drawing/2016/5/12/chartex" xmlns:cx7="http://schemas.microsoft.com/office/drawing/2016/5/13/chartex" xmlns:cx8="http://schemas.microsoft.com/office/drawing/2016/5/14/chartex" xmlns:mc="http://schemas.openxmlformats.org/markup-compatibility/2006" xmlns:aink="http://schemas.microsoft.com/office/drawing/2016/ink" xmlns:am3d="http://schemas.microsoft.com/office/drawing/2017/model3d" xmlns:o="urn:schemas-microsoft-com:office:office" xmlns:r="http://schemas.openxmlformats.org/officeDocument/2006/relationships" xmlns:m="http://schemas.openxmlformats.org/officeDocument/2006/math" xmlns:v="urn:schemas-microsoft-com:vml" xmlns:wp14="http://schemas.microsoft.com/office/word/2010/wordprocessingDrawing" xmlns:wp="http://schemas.openxmlformats.org/drawingml/2006/wordprocessingDrawing" xmlns:w10="urn:schemas-microsoft-com:office:word" xmlns:w="http://schemas.openxmlformats.org/wordprocessingml/2006/main" xmlns:w14="http://schemas.microsoft.com/office/word/2010/wordml" xmlns:w15="http://schemas.microsoft.com/office/word/2012/wordml" xmlns:w16cex="http://schemas.microsoft.com/office/word/2018/wordml/cex" xmlns:w16cid="http://schemas.microsoft.com/office/word/2016/wordml/cid" xmlns:w16="http://schemas.microsoft.com/office/word/2018/wordml" xmlns:w16se="http://schemas.microsoft.com/office/word/2015/wordml/symex" xmlns:wpg="http://schemas.microsoft.com/office/word/2010/wordprocessingGroup" xmlns:wpi="http://schemas.microsoft.com/office/word/2010/wordprocessingInk" xmlns:wne="http://schemas.microsoft.com/office/word/2006/wordml" xmlns:wps="http://schemas.microsoft.com/office/word/2010/wordprocessingShape" mc:Ignorable="w14 w15 w16se w16cid w16 w16cex wp14">
   <w:abstractNum w:abstractNumId="0" w15:restartNumberingAfterBreak="0">
+    <w:nsid w:val="03AD34E5"/>
+    <w:multiLevelType w:val="hybridMultilevel"/>
+    <w:tmpl w:val="90349414"/>
+    <w:lvl w:ilvl="0" w:tplc="0409000F">
+      <w:start w:val="1"/>
+      <w:numFmt w:val="decimal"/>
+      <w:lvlText w:val="%1."/>
+      <w:lvlJc w:val="left"/>
+      <w:pPr>
+        <w:ind w:left="720" w:hanging="360"/>
+      </w:pPr>
+      <w:rPr>
+        <w:rFonts w:hint="default"/>
+      </w:rPr>
+    </w:lvl>
+    <w:lvl w:ilvl="1" w:tplc="04090019" w:tentative="1">
+      <w:start w:val="1"/>
+      <w:numFmt w:val="lowerLetter"/>
+      <w:lvlText w:val="%2."/>
+      <w:lvlJc w:val="left"/>
+      <w:pPr>
+        <w:ind w:left="1440" w:hanging="360"/>
+      </w:pPr>
+    </w:lvl>
+    <w:lvl w:ilvl="2" w:tplc="0409001B" w:tentative="1">
+      <w:start w:val="1"/>
+      <w:numFmt w:val="lowerRoman"/>
+      <w:lvlText w:val="%3."/>
+      <w:lvlJc w:val="right"/>
+      <w:pPr>
+        <w:ind w:left="2160" w:hanging="180"/>
+      </w:pPr>
+    </w:lvl>
+    <w:lvl w:ilvl="3" w:tplc="0409000F" w:tentative="1">
+      <w:start w:val="1"/>
+      <w:numFmt w:val="decimal"/>
+      <w:lvlText w:val="%4."/>
+      <w:lvlJc w:val="left"/>
+      <w:pPr>
+        <w:ind w:left="2880" w:hanging="360"/>
+      </w:pPr>
+    </w:lvl>
+    <w:lvl w:ilvl="4" w:tplc="04090019" w:tentative="1">
+      <w:start w:val="1"/>
+      <w:numFmt w:val="lowerLetter"/>
+      <w:lvlText w:val="%5."/>
+      <w:lvlJc w:val="left"/>
+      <w:pPr>
+        <w:ind w:left="3600" w:hanging="360"/>
+      </w:pPr>
+    </w:lvl>
+    <w:lvl w:ilvl="5" w:tplc="0409001B" w:tentative="1">
+      <w:start w:val="1"/>
+      <w:numFmt w:val="lowerRoman"/>
+      <w:lvlText w:val="%6."/>
+      <w:lvlJc w:val="right"/>
+      <w:pPr>
+        <w:ind w:left="4320" w:hanging="180"/>
+      </w:pPr>
+    </w:lvl>
+    <w:lvl w:ilvl="6" w:tplc="0409000F" w:tentative="1">
+      <w:start w:val="1"/>
+      <w:numFmt w:val="decimal"/>
+      <w:lvlText w:val="%7."/>
+      <w:lvlJc w:val="left"/>
+      <w:pPr>
+        <w:ind w:left="5040" w:hanging="360"/>
+      </w:pPr>
+    </w:lvl>
+    <w:lvl w:ilvl="7" w:tplc="04090019" w:tentative="1">
+      <w:start w:val="1"/>
+      <w:numFmt w:val="lowerLetter"/>
+      <w:lvlText w:val="%8."/>
+      <w:lvlJc w:val="left"/>
+      <w:pPr>
+        <w:ind w:left="5760" w:hanging="360"/>
+      </w:pPr>
+    </w:lvl>
+    <w:lvl w:ilvl="8" w:tplc="0409001B" w:tentative="1">
+      <w:start w:val="1"/>
+      <w:numFmt w:val="lowerRoman"/>
+      <w:lvlText w:val="%9."/>
+      <w:lvlJc w:val="right"/>
+      <w:pPr>
+        <w:ind w:left="6480" w:hanging="180"/>
+      </w:pPr>
+    </w:lvl>
+  </w:abstractNum>
+  <w:abstractNum w:abstractNumId="1" w15:restartNumberingAfterBreak="0">
+    <w:nsid w:val="068F4DF9"/>
+    <w:multiLevelType w:val="hybridMultilevel"/>
+    <w:tmpl w:val="18B687CC"/>
+    <w:lvl w:ilvl="0" w:tplc="185CEDE6">
+      <w:start w:val="1"/>
+      <w:numFmt w:val="decimal"/>
+      <w:lvlText w:val="%1."/>
+      <w:lvlJc w:val="left"/>
+      <w:pPr>
+        <w:ind w:left="1080" w:hanging="360"/>
+      </w:pPr>
+      <w:rPr>
+        <w:rFonts w:hint="default"/>
+      </w:rPr>
+    </w:lvl>
+    <w:lvl w:ilvl="1" w:tplc="04090019" w:tentative="1">
+      <w:start w:val="1"/>
+      <w:numFmt w:val="lowerLetter"/>
+      <w:lvlText w:val="%2."/>
+      <w:lvlJc w:val="left"/>
+      <w:pPr>
+        <w:ind w:left="1800" w:hanging="360"/>
+      </w:pPr>
+    </w:lvl>
+    <w:lvl w:ilvl="2" w:tplc="0409001B" w:tentative="1">
+      <w:start w:val="1"/>
+      <w:numFmt w:val="lowerRoman"/>
+      <w:lvlText w:val="%3."/>
+      <w:lvlJc w:val="right"/>
+      <w:pPr>
+        <w:ind w:left="2520" w:hanging="180"/>
+      </w:pPr>
+    </w:lvl>
+    <w:lvl w:ilvl="3" w:tplc="0409000F" w:tentative="1">
+      <w:start w:val="1"/>
+      <w:numFmt w:val="decimal"/>
+      <w:lvlText w:val="%4."/>
+      <w:lvlJc w:val="left"/>
+      <w:pPr>
+        <w:ind w:left="3240" w:hanging="360"/>
+      </w:pPr>
+    </w:lvl>
+    <w:lvl w:ilvl="4" w:tplc="04090019" w:tentative="1">
+      <w:start w:val="1"/>
+      <w:numFmt w:val="lowerLetter"/>
+      <w:lvlText w:val="%5."/>
+      <w:lvlJc w:val="left"/>
+      <w:pPr>
+        <w:ind w:left="3960" w:hanging="360"/>
+      </w:pPr>
+    </w:lvl>
+    <w:lvl w:ilvl="5" w:tplc="0409001B" w:tentative="1">
+      <w:start w:val="1"/>
+      <w:numFmt w:val="lowerRoman"/>
+      <w:lvlText w:val="%6."/>
+      <w:lvlJc w:val="right"/>
+      <w:pPr>
+        <w:ind w:left="4680" w:hanging="180"/>
+      </w:pPr>
+    </w:lvl>
+    <w:lvl w:ilvl="6" w:tplc="0409000F" w:tentative="1">
+      <w:start w:val="1"/>
+      <w:numFmt w:val="decimal"/>
+      <w:lvlText w:val="%7."/>
+      <w:lvlJc w:val="left"/>
+      <w:pPr>
+        <w:ind w:left="5400" w:hanging="360"/>
+      </w:pPr>
+    </w:lvl>
+    <w:lvl w:ilvl="7" w:tplc="04090019" w:tentative="1">
+      <w:start w:val="1"/>
+      <w:numFmt w:val="lowerLetter"/>
+      <w:lvlText w:val="%8."/>
+      <w:lvlJc w:val="left"/>
+      <w:pPr>
+        <w:ind w:left="6120" w:hanging="360"/>
+      </w:pPr>
+    </w:lvl>
+    <w:lvl w:ilvl="8" w:tplc="0409001B" w:tentative="1">
+      <w:start w:val="1"/>
+      <w:numFmt w:val="lowerRoman"/>
+      <w:lvlText w:val="%9."/>
+      <w:lvlJc w:val="right"/>
+      <w:pPr>
+        <w:ind w:left="6840" w:hanging="180"/>
+      </w:pPr>
+    </w:lvl>
+  </w:abstractNum>
+  <w:abstractNum w:abstractNumId="2" w15:restartNumberingAfterBreak="0">
+    <w:nsid w:val="0A370F90"/>
+    <w:multiLevelType w:val="hybridMultilevel"/>
+    <w:tmpl w:val="561A7CAE"/>
+    <w:lvl w:ilvl="0" w:tplc="1D62B8BA">
+      <w:start w:val="1"/>
+      <w:numFmt w:val="decimal"/>
+      <w:lvlText w:val="%1."/>
+      <w:lvlJc w:val="left"/>
+      <w:pPr>
+        <w:ind w:left="1800" w:hanging="360"/>
+      </w:pPr>
+      <w:rPr>
+        <w:rFonts w:hint="default"/>
+      </w:rPr>
+    </w:lvl>
+    <w:lvl w:ilvl="1" w:tplc="04090019" w:tentative="1">
+      <w:start w:val="1"/>
+      <w:numFmt w:val="lowerLetter"/>
+      <w:lvlText w:val="%2."/>
+      <w:lvlJc w:val="left"/>
+      <w:pPr>
+        <w:ind w:left="2520" w:hanging="360"/>
+      </w:pPr>
+    </w:lvl>
+    <w:lvl w:ilvl="2" w:tplc="0409001B" w:tentative="1">
+      <w:start w:val="1"/>
+      <w:numFmt w:val="lowerRoman"/>
+      <w:lvlText w:val="%3."/>
+      <w:lvlJc w:val="right"/>
+      <w:pPr>
+        <w:ind w:left="3240" w:hanging="180"/>
+      </w:pPr>
+    </w:lvl>
+    <w:lvl w:ilvl="3" w:tplc="0409000F" w:tentative="1">
+      <w:start w:val="1"/>
+      <w:numFmt w:val="decimal"/>
+      <w:lvlText w:val="%4."/>
+      <w:lvlJc w:val="left"/>
+      <w:pPr>
+        <w:ind w:left="3960" w:hanging="360"/>
+      </w:pPr>
+    </w:lvl>
+    <w:lvl w:ilvl="4" w:tplc="04090019" w:tentative="1">
+      <w:start w:val="1"/>
+      <w:numFmt w:val="lowerLetter"/>
+      <w:lvlText w:val="%5."/>
+      <w:lvlJc w:val="left"/>
+      <w:pPr>
+        <w:ind w:left="4680" w:hanging="360"/>
+      </w:pPr>
+    </w:lvl>
+    <w:lvl w:ilvl="5" w:tplc="0409001B" w:tentative="1">
+      <w:start w:val="1"/>
+      <w:numFmt w:val="lowerRoman"/>
+      <w:lvlText w:val="%6."/>
+      <w:lvlJc w:val="right"/>
+      <w:pPr>
+        <w:ind w:left="5400" w:hanging="180"/>
+      </w:pPr>
+    </w:lvl>
+    <w:lvl w:ilvl="6" w:tplc="0409000F" w:tentative="1">
+      <w:start w:val="1"/>
+      <w:numFmt w:val="decimal"/>
+      <w:lvlText w:val="%7."/>
+      <w:lvlJc w:val="left"/>
+      <w:pPr>
+        <w:ind w:left="6120" w:hanging="360"/>
+      </w:pPr>
+    </w:lvl>
+    <w:lvl w:ilvl="7" w:tplc="04090019" w:tentative="1">
+      <w:start w:val="1"/>
+      <w:numFmt w:val="lowerLetter"/>
+      <w:lvlText w:val="%8."/>
+      <w:lvlJc w:val="left"/>
+      <w:pPr>
+        <w:ind w:left="6840" w:hanging="360"/>
+      </w:pPr>
+    </w:lvl>
+    <w:lvl w:ilvl="8" w:tplc="0409001B" w:tentative="1">
+      <w:start w:val="1"/>
+      <w:numFmt w:val="lowerRoman"/>
+      <w:lvlText w:val="%9."/>
+      <w:lvlJc w:val="right"/>
+      <w:pPr>
+        <w:ind w:left="7560" w:hanging="180"/>
+      </w:pPr>
+    </w:lvl>
+  </w:abstractNum>
+  <w:abstractNum w:abstractNumId="3" w15:restartNumberingAfterBreak="0">
+    <w:nsid w:val="0C426904"/>
+    <w:multiLevelType w:val="hybridMultilevel"/>
+    <w:tmpl w:val="4D426668"/>
+    <w:lvl w:ilvl="0" w:tplc="1A3E3284">
+      <w:start w:val="1"/>
+      <w:numFmt w:val="decimal"/>
+      <w:lvlText w:val="%1."/>
+      <w:lvlJc w:val="left"/>
+      <w:pPr>
+        <w:ind w:left="720" w:hanging="360"/>
+      </w:pPr>
+      <w:rPr>
+        <w:rFonts w:hint="default"/>
+      </w:rPr>
+    </w:lvl>
+    <w:lvl w:ilvl="1" w:tplc="04090019" w:tentative="1">
+      <w:start w:val="1"/>
+      <w:numFmt w:val="lowerLetter"/>
+      <w:lvlText w:val="%2."/>
+      <w:lvlJc w:val="left"/>
+      <w:pPr>
+        <w:ind w:left="1440" w:hanging="360"/>
+      </w:pPr>
+    </w:lvl>
+    <w:lvl w:ilvl="2" w:tplc="0409001B" w:tentative="1">
+      <w:start w:val="1"/>
+      <w:numFmt w:val="lowerRoman"/>
+      <w:lvlText w:val="%3."/>
+      <w:lvlJc w:val="right"/>
+      <w:pPr>
+        <w:ind w:left="2160" w:hanging="180"/>
+      </w:pPr>
+    </w:lvl>
+    <w:lvl w:ilvl="3" w:tplc="0409000F" w:tentative="1">
+      <w:start w:val="1"/>
+      <w:numFmt w:val="decimal"/>
+      <w:lvlText w:val="%4."/>
+      <w:lvlJc w:val="left"/>
+      <w:pPr>
+        <w:ind w:left="2880" w:hanging="360"/>
+      </w:pPr>
+    </w:lvl>
+    <w:lvl w:ilvl="4" w:tplc="04090019" w:tentative="1">
+      <w:start w:val="1"/>
+      <w:numFmt w:val="lowerLetter"/>
+      <w:lvlText w:val="%5."/>
+      <w:lvlJc w:val="left"/>
+      <w:pPr>
+        <w:ind w:left="3600" w:hanging="360"/>
+      </w:pPr>
+    </w:lvl>
+    <w:lvl w:ilvl="5" w:tplc="0409001B" w:tentative="1">
+      <w:start w:val="1"/>
+      <w:numFmt w:val="lowerRoman"/>
+      <w:lvlText w:val="%6."/>
+      <w:lvlJc w:val="right"/>
+      <w:pPr>
+        <w:ind w:left="4320" w:hanging="180"/>
+      </w:pPr>
+    </w:lvl>
+    <w:lvl w:ilvl="6" w:tplc="0409000F" w:tentative="1">
+      <w:start w:val="1"/>
+      <w:numFmt w:val="decimal"/>
+      <w:lvlText w:val="%7."/>
+      <w:lvlJc w:val="left"/>
+      <w:pPr>
+        <w:ind w:left="5040" w:hanging="360"/>
+      </w:pPr>
+    </w:lvl>
+    <w:lvl w:ilvl="7" w:tplc="04090019" w:tentative="1">
+      <w:start w:val="1"/>
+      <w:numFmt w:val="lowerLetter"/>
+      <w:lvlText w:val="%8."/>
+      <w:lvlJc w:val="left"/>
+      <w:pPr>
+        <w:ind w:left="5760" w:hanging="360"/>
+      </w:pPr>
+    </w:lvl>
+    <w:lvl w:ilvl="8" w:tplc="0409001B" w:tentative="1">
+      <w:start w:val="1"/>
+      <w:numFmt w:val="lowerRoman"/>
+      <w:lvlText w:val="%9."/>
+      <w:lvlJc w:val="right"/>
+      <w:pPr>
+        <w:ind w:left="6480" w:hanging="180"/>
+      </w:pPr>
+    </w:lvl>
+  </w:abstractNum>
+  <w:abstractNum w:abstractNumId="4" w15:restartNumberingAfterBreak="0">
+    <w:nsid w:val="0D007D21"/>
+    <w:multiLevelType w:val="hybridMultilevel"/>
+    <w:tmpl w:val="128CE228"/>
+    <w:lvl w:ilvl="0" w:tplc="8C0C18F6">
+      <w:start w:val="1"/>
+      <w:numFmt w:val="decimal"/>
+      <w:lvlText w:val="%1."/>
+      <w:lvlJc w:val="left"/>
+      <w:pPr>
+        <w:ind w:left="1800" w:hanging="360"/>
+      </w:pPr>
+      <w:rPr>
+        <w:rFonts w:hint="default"/>
+      </w:rPr>
+    </w:lvl>
+    <w:lvl w:ilvl="1" w:tplc="04090019" w:tentative="1">
+      <w:start w:val="1"/>
+      <w:numFmt w:val="lowerLetter"/>
+      <w:lvlText w:val="%2."/>
+      <w:lvlJc w:val="left"/>
+      <w:pPr>
+        <w:ind w:left="2520" w:hanging="360"/>
+      </w:pPr>
+    </w:lvl>
+    <w:lvl w:ilvl="2" w:tplc="0409001B" w:tentative="1">
+      <w:start w:val="1"/>
+      <w:numFmt w:val="lowerRoman"/>
+      <w:lvlText w:val="%3."/>
+      <w:lvlJc w:val="right"/>
+      <w:pPr>
+        <w:ind w:left="3240" w:hanging="180"/>
+      </w:pPr>
+    </w:lvl>
+    <w:lvl w:ilvl="3" w:tplc="0409000F" w:tentative="1">
+      <w:start w:val="1"/>
+      <w:numFmt w:val="decimal"/>
+      <w:lvlText w:val="%4."/>
+      <w:lvlJc w:val="left"/>
+      <w:pPr>
+        <w:ind w:left="3960" w:hanging="360"/>
+      </w:pPr>
+    </w:lvl>
+    <w:lvl w:ilvl="4" w:tplc="04090019" w:tentative="1">
+      <w:start w:val="1"/>
+      <w:numFmt w:val="lowerLetter"/>
+      <w:lvlText w:val="%5."/>
+      <w:lvlJc w:val="left"/>
+      <w:pPr>
+        <w:ind w:left="4680" w:hanging="360"/>
+      </w:pPr>
+    </w:lvl>
+    <w:lvl w:ilvl="5" w:tplc="0409001B" w:tentative="1">
+      <w:start w:val="1"/>
+      <w:numFmt w:val="lowerRoman"/>
+      <w:lvlText w:val="%6."/>
+      <w:lvlJc w:val="right"/>
+      <w:pPr>
+        <w:ind w:left="5400" w:hanging="180"/>
+      </w:pPr>
+    </w:lvl>
+    <w:lvl w:ilvl="6" w:tplc="0409000F" w:tentative="1">
+      <w:start w:val="1"/>
+      <w:numFmt w:val="decimal"/>
+      <w:lvlText w:val="%7."/>
+      <w:lvlJc w:val="left"/>
+      <w:pPr>
+        <w:ind w:left="6120" w:hanging="360"/>
+      </w:pPr>
+    </w:lvl>
+    <w:lvl w:ilvl="7" w:tplc="04090019" w:tentative="1">
+      <w:start w:val="1"/>
+      <w:numFmt w:val="lowerLetter"/>
+      <w:lvlText w:val="%8."/>
+      <w:lvlJc w:val="left"/>
+      <w:pPr>
+        <w:ind w:left="6840" w:hanging="360"/>
+      </w:pPr>
+    </w:lvl>
+    <w:lvl w:ilvl="8" w:tplc="0409001B" w:tentative="1">
+      <w:start w:val="1"/>
+      <w:numFmt w:val="lowerRoman"/>
+      <w:lvlText w:val="%9."/>
+      <w:lvlJc w:val="right"/>
+      <w:pPr>
+        <w:ind w:left="7560" w:hanging="180"/>
+      </w:pPr>
+    </w:lvl>
+  </w:abstractNum>
+  <w:abstractNum w:abstractNumId="5" w15:restartNumberingAfterBreak="0">
+    <w:nsid w:val="0DBD3F20"/>
+    <w:multiLevelType w:val="hybridMultilevel"/>
+    <w:tmpl w:val="C8CA773E"/>
+    <w:lvl w:ilvl="0" w:tplc="DC44E160">
+      <w:start w:val="1"/>
+      <w:numFmt w:val="decimal"/>
+      <w:lvlText w:val="%1."/>
+      <w:lvlJc w:val="left"/>
+      <w:pPr>
+        <w:ind w:left="1800" w:hanging="360"/>
+      </w:pPr>
+      <w:rPr>
+        <w:rFonts w:hint="default"/>
+      </w:rPr>
+    </w:lvl>
+    <w:lvl w:ilvl="1" w:tplc="04090019" w:tentative="1">
+      <w:start w:val="1"/>
+      <w:numFmt w:val="lowerLetter"/>
+      <w:lvlText w:val="%2."/>
+      <w:lvlJc w:val="left"/>
+      <w:pPr>
+        <w:ind w:left="2520" w:hanging="360"/>
+      </w:pPr>
+    </w:lvl>
+    <w:lvl w:ilvl="2" w:tplc="0409001B" w:tentative="1">
+      <w:start w:val="1"/>
+      <w:numFmt w:val="lowerRoman"/>
+      <w:lvlText w:val="%3."/>
+      <w:lvlJc w:val="right"/>
+      <w:pPr>
+        <w:ind w:left="3240" w:hanging="180"/>
+      </w:pPr>
+    </w:lvl>
+    <w:lvl w:ilvl="3" w:tplc="0409000F" w:tentative="1">
+      <w:start w:val="1"/>
+      <w:numFmt w:val="decimal"/>
+      <w:lvlText w:val="%4."/>
+      <w:lvlJc w:val="left"/>
+      <w:pPr>
+        <w:ind w:left="3960" w:hanging="360"/>
+      </w:pPr>
+    </w:lvl>
+    <w:lvl w:ilvl="4" w:tplc="04090019" w:tentative="1">
+      <w:start w:val="1"/>
+      <w:numFmt w:val="lowerLetter"/>
+      <w:lvlText w:val="%5."/>
+      <w:lvlJc w:val="left"/>
+      <w:pPr>
+        <w:ind w:left="4680" w:hanging="360"/>
+      </w:pPr>
+    </w:lvl>
+    <w:lvl w:ilvl="5" w:tplc="0409001B" w:tentative="1">
+      <w:start w:val="1"/>
+      <w:numFmt w:val="lowerRoman"/>
+      <w:lvlText w:val="%6."/>
+      <w:lvlJc w:val="right"/>
+      <w:pPr>
+        <w:ind w:left="5400" w:hanging="180"/>
+      </w:pPr>
+    </w:lvl>
+    <w:lvl w:ilvl="6" w:tplc="0409000F" w:tentative="1">
+      <w:start w:val="1"/>
+      <w:numFmt w:val="decimal"/>
+      <w:lvlText w:val="%7."/>
+      <w:lvlJc w:val="left"/>
+      <w:pPr>
+        <w:ind w:left="6120" w:hanging="360"/>
+      </w:pPr>
+    </w:lvl>
+    <w:lvl w:ilvl="7" w:tplc="04090019" w:tentative="1">
+      <w:start w:val="1"/>
+      <w:numFmt w:val="lowerLetter"/>
+      <w:lvlText w:val="%8."/>
+      <w:lvlJc w:val="left"/>
+      <w:pPr>
+        <w:ind w:left="6840" w:hanging="360"/>
+      </w:pPr>
+    </w:lvl>
+    <w:lvl w:ilvl="8" w:tplc="0409001B" w:tentative="1">
+      <w:start w:val="1"/>
+      <w:numFmt w:val="lowerRoman"/>
+      <w:lvlText w:val="%9."/>
+      <w:lvlJc w:val="right"/>
+      <w:pPr>
+        <w:ind w:left="7560" w:hanging="180"/>
+      </w:pPr>
+    </w:lvl>
+  </w:abstractNum>
+  <w:abstractNum w:abstractNumId="6" w15:restartNumberingAfterBreak="0">
+    <w:nsid w:val="143E3488"/>
+    <w:multiLevelType w:val="hybridMultilevel"/>
+    <w:tmpl w:val="B71652BC"/>
+    <w:lvl w:ilvl="0" w:tplc="0409000F">
+      <w:start w:val="1"/>
+      <w:numFmt w:val="decimal"/>
+      <w:lvlText w:val="%1."/>
+      <w:lvlJc w:val="left"/>
+      <w:pPr>
+        <w:ind w:left="720" w:hanging="360"/>
+      </w:pPr>
+      <w:rPr>
+        <w:rFonts w:hint="default"/>
+      </w:rPr>
+    </w:lvl>
+    <w:lvl w:ilvl="1" w:tplc="04090019" w:tentative="1">
+      <w:start w:val="1"/>
+      <w:numFmt w:val="lowerLetter"/>
+      <w:lvlText w:val="%2."/>
+      <w:lvlJc w:val="left"/>
+      <w:pPr>
+        <w:ind w:left="1440" w:hanging="360"/>
+      </w:pPr>
+    </w:lvl>
+    <w:lvl w:ilvl="2" w:tplc="0409001B" w:tentative="1">
+      <w:start w:val="1"/>
+      <w:numFmt w:val="lowerRoman"/>
+      <w:lvlText w:val="%3."/>
+      <w:lvlJc w:val="right"/>
+      <w:pPr>
+        <w:ind w:left="2160" w:hanging="180"/>
+      </w:pPr>
+    </w:lvl>
+    <w:lvl w:ilvl="3" w:tplc="0409000F" w:tentative="1">
+      <w:start w:val="1"/>
+      <w:numFmt w:val="decimal"/>
+      <w:lvlText w:val="%4."/>
+      <w:lvlJc w:val="left"/>
+      <w:pPr>
+        <w:ind w:left="2880" w:hanging="360"/>
+      </w:pPr>
+    </w:lvl>
+    <w:lvl w:ilvl="4" w:tplc="04090019" w:tentative="1">
+      <w:start w:val="1"/>
+      <w:numFmt w:val="lowerLetter"/>
+      <w:lvlText w:val="%5."/>
+      <w:lvlJc w:val="left"/>
+      <w:pPr>
+        <w:ind w:left="3600" w:hanging="360"/>
+      </w:pPr>
+    </w:lvl>
+    <w:lvl w:ilvl="5" w:tplc="0409001B" w:tentative="1">
+      <w:start w:val="1"/>
+      <w:numFmt w:val="lowerRoman"/>
+      <w:lvlText w:val="%6."/>
+      <w:lvlJc w:val="right"/>
+      <w:pPr>
+        <w:ind w:left="4320" w:hanging="180"/>
+      </w:pPr>
+    </w:lvl>
+    <w:lvl w:ilvl="6" w:tplc="0409000F" w:tentative="1">
+      <w:start w:val="1"/>
+      <w:numFmt w:val="decimal"/>
+      <w:lvlText w:val="%7."/>
+      <w:lvlJc w:val="left"/>
+      <w:pPr>
+        <w:ind w:left="5040" w:hanging="360"/>
+      </w:pPr>
+    </w:lvl>
+    <w:lvl w:ilvl="7" w:tplc="04090019" w:tentative="1">
+      <w:start w:val="1"/>
+      <w:numFmt w:val="lowerLetter"/>
+      <w:lvlText w:val="%8."/>
+      <w:lvlJc w:val="left"/>
+      <w:pPr>
+        <w:ind w:left="5760" w:hanging="360"/>
+      </w:pPr>
+    </w:lvl>
+    <w:lvl w:ilvl="8" w:tplc="0409001B" w:tentative="1">
+      <w:start w:val="1"/>
+      <w:numFmt w:val="lowerRoman"/>
+      <w:lvlText w:val="%9."/>
+      <w:lvlJc w:val="right"/>
+      <w:pPr>
+        <w:ind w:left="6480" w:hanging="180"/>
+      </w:pPr>
+    </w:lvl>
+  </w:abstractNum>
+  <w:abstractNum w:abstractNumId="7" w15:restartNumberingAfterBreak="0">
+    <w:nsid w:val="245519D0"/>
+    <w:multiLevelType w:val="hybridMultilevel"/>
+    <w:tmpl w:val="22242398"/>
+    <w:lvl w:ilvl="0" w:tplc="0409000F">
+      <w:start w:val="1"/>
+      <w:numFmt w:val="decimal"/>
+      <w:lvlText w:val="%1."/>
+      <w:lvlJc w:val="left"/>
+      <w:pPr>
+        <w:ind w:left="1800" w:hanging="360"/>
+      </w:pPr>
+      <w:rPr>
+        <w:rFonts w:hint="default"/>
+      </w:rPr>
+    </w:lvl>
+    <w:lvl w:ilvl="1" w:tplc="04090019" w:tentative="1">
+      <w:start w:val="1"/>
+      <w:numFmt w:val="lowerLetter"/>
+      <w:lvlText w:val="%2."/>
+      <w:lvlJc w:val="left"/>
+      <w:pPr>
+        <w:ind w:left="2520" w:hanging="360"/>
+      </w:pPr>
+    </w:lvl>
+    <w:lvl w:ilvl="2" w:tplc="0409001B" w:tentative="1">
+      <w:start w:val="1"/>
+      <w:numFmt w:val="lowerRoman"/>
+      <w:lvlText w:val="%3."/>
+      <w:lvlJc w:val="right"/>
+      <w:pPr>
+        <w:ind w:left="3240" w:hanging="180"/>
+      </w:pPr>
+    </w:lvl>
+    <w:lvl w:ilvl="3" w:tplc="0409000F" w:tentative="1">
+      <w:start w:val="1"/>
+      <w:numFmt w:val="decimal"/>
+      <w:lvlText w:val="%4."/>
+      <w:lvlJc w:val="left"/>
+      <w:pPr>
+        <w:ind w:left="3960" w:hanging="360"/>
+      </w:pPr>
+    </w:lvl>
+    <w:lvl w:ilvl="4" w:tplc="04090019" w:tentative="1">
+      <w:start w:val="1"/>
+      <w:numFmt w:val="lowerLetter"/>
+      <w:lvlText w:val="%5."/>
+      <w:lvlJc w:val="left"/>
+      <w:pPr>
+        <w:ind w:left="4680" w:hanging="360"/>
+      </w:pPr>
+    </w:lvl>
+    <w:lvl w:ilvl="5" w:tplc="0409001B" w:tentative="1">
+      <w:start w:val="1"/>
+      <w:numFmt w:val="lowerRoman"/>
+      <w:lvlText w:val="%6."/>
+      <w:lvlJc w:val="right"/>
+      <w:pPr>
+        <w:ind w:left="5400" w:hanging="180"/>
+      </w:pPr>
+    </w:lvl>
+    <w:lvl w:ilvl="6" w:tplc="0409000F" w:tentative="1">
+      <w:start w:val="1"/>
+      <w:numFmt w:val="decimal"/>
+      <w:lvlText w:val="%7."/>
+      <w:lvlJc w:val="left"/>
+      <w:pPr>
+        <w:ind w:left="6120" w:hanging="360"/>
+      </w:pPr>
+    </w:lvl>
+    <w:lvl w:ilvl="7" w:tplc="04090019" w:tentative="1">
+      <w:start w:val="1"/>
+      <w:numFmt w:val="lowerLetter"/>
+      <w:lvlText w:val="%8."/>
+      <w:lvlJc w:val="left"/>
+      <w:pPr>
+        <w:ind w:left="6840" w:hanging="360"/>
+      </w:pPr>
+    </w:lvl>
+    <w:lvl w:ilvl="8" w:tplc="0409001B" w:tentative="1">
+      <w:start w:val="1"/>
+      <w:numFmt w:val="lowerRoman"/>
+      <w:lvlText w:val="%9."/>
+      <w:lvlJc w:val="right"/>
+      <w:pPr>
+        <w:ind w:left="7560" w:hanging="180"/>
+      </w:pPr>
+    </w:lvl>
+  </w:abstractNum>
+  <w:abstractNum w:abstractNumId="8" w15:restartNumberingAfterBreak="0">
     <w:nsid w:val="2F562CEE"/>
     <w:multiLevelType w:val="hybridMultilevel"/>
     <w:tmpl w:val="AC9C675E"/>
@@ -277,7 +3324,7 @@
         <w:rFonts w:hint="default"/>
       </w:rPr>
     </w:lvl>
-    <w:lvl w:ilvl="1" w:tplc="04090019" w:tentative="1">
+    <w:lvl w:ilvl="1" w:tplc="04090019">
       <w:start w:val="1"/>
       <w:numFmt w:val="lowerLetter"/>
       <w:lvlText w:val="%2."/>
@@ -350,8 +3397,308 @@
       </w:pPr>
     </w:lvl>
   </w:abstractNum>
+  <w:abstractNum w:abstractNumId="9" w15:restartNumberingAfterBreak="0">
+    <w:nsid w:val="557B05B0"/>
+    <w:multiLevelType w:val="hybridMultilevel"/>
+    <w:tmpl w:val="48FE8D78"/>
+    <w:lvl w:ilvl="0" w:tplc="882A1F4E">
+      <w:start w:val="1"/>
+      <w:numFmt w:val="decimal"/>
+      <w:lvlText w:val="%1."/>
+      <w:lvlJc w:val="left"/>
+      <w:pPr>
+        <w:ind w:left="1800" w:hanging="360"/>
+      </w:pPr>
+      <w:rPr>
+        <w:rFonts w:hint="default"/>
+      </w:rPr>
+    </w:lvl>
+    <w:lvl w:ilvl="1" w:tplc="04090019" w:tentative="1">
+      <w:start w:val="1"/>
+      <w:numFmt w:val="lowerLetter"/>
+      <w:lvlText w:val="%2."/>
+      <w:lvlJc w:val="left"/>
+      <w:pPr>
+        <w:ind w:left="2520" w:hanging="360"/>
+      </w:pPr>
+    </w:lvl>
+    <w:lvl w:ilvl="2" w:tplc="0409001B" w:tentative="1">
+      <w:start w:val="1"/>
+      <w:numFmt w:val="lowerRoman"/>
+      <w:lvlText w:val="%3."/>
+      <w:lvlJc w:val="right"/>
+      <w:pPr>
+        <w:ind w:left="3240" w:hanging="180"/>
+      </w:pPr>
+    </w:lvl>
+    <w:lvl w:ilvl="3" w:tplc="0409000F" w:tentative="1">
+      <w:start w:val="1"/>
+      <w:numFmt w:val="decimal"/>
+      <w:lvlText w:val="%4."/>
+      <w:lvlJc w:val="left"/>
+      <w:pPr>
+        <w:ind w:left="3960" w:hanging="360"/>
+      </w:pPr>
+    </w:lvl>
+    <w:lvl w:ilvl="4" w:tplc="04090019" w:tentative="1">
+      <w:start w:val="1"/>
+      <w:numFmt w:val="lowerLetter"/>
+      <w:lvlText w:val="%5."/>
+      <w:lvlJc w:val="left"/>
+      <w:pPr>
+        <w:ind w:left="4680" w:hanging="360"/>
+      </w:pPr>
+    </w:lvl>
+    <w:lvl w:ilvl="5" w:tplc="0409001B" w:tentative="1">
+      <w:start w:val="1"/>
+      <w:numFmt w:val="lowerRoman"/>
+      <w:lvlText w:val="%6."/>
+      <w:lvlJc w:val="right"/>
+      <w:pPr>
+        <w:ind w:left="5400" w:hanging="180"/>
+      </w:pPr>
+    </w:lvl>
+    <w:lvl w:ilvl="6" w:tplc="0409000F" w:tentative="1">
+      <w:start w:val="1"/>
+      <w:numFmt w:val="decimal"/>
+      <w:lvlText w:val="%7."/>
+      <w:lvlJc w:val="left"/>
+      <w:pPr>
+        <w:ind w:left="6120" w:hanging="360"/>
+      </w:pPr>
+    </w:lvl>
+    <w:lvl w:ilvl="7" w:tplc="04090019" w:tentative="1">
+      <w:start w:val="1"/>
+      <w:numFmt w:val="lowerLetter"/>
+      <w:lvlText w:val="%8."/>
+      <w:lvlJc w:val="left"/>
+      <w:pPr>
+        <w:ind w:left="6840" w:hanging="360"/>
+      </w:pPr>
+    </w:lvl>
+    <w:lvl w:ilvl="8" w:tplc="0409001B" w:tentative="1">
+      <w:start w:val="1"/>
+      <w:numFmt w:val="lowerRoman"/>
+      <w:lvlText w:val="%9."/>
+      <w:lvlJc w:val="right"/>
+      <w:pPr>
+        <w:ind w:left="7560" w:hanging="180"/>
+      </w:pPr>
+    </w:lvl>
+  </w:abstractNum>
+  <w:abstractNum w:abstractNumId="10" w15:restartNumberingAfterBreak="0">
+    <w:nsid w:val="56607206"/>
+    <w:multiLevelType w:val="hybridMultilevel"/>
+    <w:tmpl w:val="63EE382C"/>
+    <w:lvl w:ilvl="0" w:tplc="3E0E0F1E">
+      <w:start w:val="1"/>
+      <w:numFmt w:val="decimal"/>
+      <w:lvlText w:val="%1."/>
+      <w:lvlJc w:val="left"/>
+      <w:pPr>
+        <w:ind w:left="1800" w:hanging="360"/>
+      </w:pPr>
+      <w:rPr>
+        <w:rFonts w:hint="default"/>
+      </w:rPr>
+    </w:lvl>
+    <w:lvl w:ilvl="1" w:tplc="04090019" w:tentative="1">
+      <w:start w:val="1"/>
+      <w:numFmt w:val="lowerLetter"/>
+      <w:lvlText w:val="%2."/>
+      <w:lvlJc w:val="left"/>
+      <w:pPr>
+        <w:ind w:left="2520" w:hanging="360"/>
+      </w:pPr>
+    </w:lvl>
+    <w:lvl w:ilvl="2" w:tplc="0409001B" w:tentative="1">
+      <w:start w:val="1"/>
+      <w:numFmt w:val="lowerRoman"/>
+      <w:lvlText w:val="%3."/>
+      <w:lvlJc w:val="right"/>
+      <w:pPr>
+        <w:ind w:left="3240" w:hanging="180"/>
+      </w:pPr>
+    </w:lvl>
+    <w:lvl w:ilvl="3" w:tplc="0409000F" w:tentative="1">
+      <w:start w:val="1"/>
+      <w:numFmt w:val="decimal"/>
+      <w:lvlText w:val="%4."/>
+      <w:lvlJc w:val="left"/>
+      <w:pPr>
+        <w:ind w:left="3960" w:hanging="360"/>
+      </w:pPr>
+    </w:lvl>
+    <w:lvl w:ilvl="4" w:tplc="04090019" w:tentative="1">
+      <w:start w:val="1"/>
+      <w:numFmt w:val="lowerLetter"/>
+      <w:lvlText w:val="%5."/>
+      <w:lvlJc w:val="left"/>
+      <w:pPr>
+        <w:ind w:left="4680" w:hanging="360"/>
+      </w:pPr>
+    </w:lvl>
+    <w:lvl w:ilvl="5" w:tplc="0409001B" w:tentative="1">
+      <w:start w:val="1"/>
+      <w:numFmt w:val="lowerRoman"/>
+      <w:lvlText w:val="%6."/>
+      <w:lvlJc w:val="right"/>
+      <w:pPr>
+        <w:ind w:left="5400" w:hanging="180"/>
+      </w:pPr>
+    </w:lvl>
+    <w:lvl w:ilvl="6" w:tplc="0409000F" w:tentative="1">
+      <w:start w:val="1"/>
+      <w:numFmt w:val="decimal"/>
+      <w:lvlText w:val="%7."/>
+      <w:lvlJc w:val="left"/>
+      <w:pPr>
+        <w:ind w:left="6120" w:hanging="360"/>
+      </w:pPr>
+    </w:lvl>
+    <w:lvl w:ilvl="7" w:tplc="04090019" w:tentative="1">
+      <w:start w:val="1"/>
+      <w:numFmt w:val="lowerLetter"/>
+      <w:lvlText w:val="%8."/>
+      <w:lvlJc w:val="left"/>
+      <w:pPr>
+        <w:ind w:left="6840" w:hanging="360"/>
+      </w:pPr>
+    </w:lvl>
+    <w:lvl w:ilvl="8" w:tplc="0409001B" w:tentative="1">
+      <w:start w:val="1"/>
+      <w:numFmt w:val="lowerRoman"/>
+      <w:lvlText w:val="%9."/>
+      <w:lvlJc w:val="right"/>
+      <w:pPr>
+        <w:ind w:left="7560" w:hanging="180"/>
+      </w:pPr>
+    </w:lvl>
+  </w:abstractNum>
+  <w:abstractNum w:abstractNumId="11" w15:restartNumberingAfterBreak="0">
+    <w:nsid w:val="6BB30E6E"/>
+    <w:multiLevelType w:val="hybridMultilevel"/>
+    <w:tmpl w:val="4B72D05E"/>
+    <w:lvl w:ilvl="0" w:tplc="5AA256E4">
+      <w:start w:val="1"/>
+      <w:numFmt w:val="decimal"/>
+      <w:lvlText w:val="%1."/>
+      <w:lvlJc w:val="left"/>
+      <w:pPr>
+        <w:ind w:left="720" w:hanging="360"/>
+      </w:pPr>
+      <w:rPr>
+        <w:rFonts w:ascii="Times New Roman" w:eastAsia="Times New Roman" w:hAnsi="Times New Roman" w:cs="Times New Roman"/>
+      </w:rPr>
+    </w:lvl>
+    <w:lvl w:ilvl="1" w:tplc="04090019" w:tentative="1">
+      <w:start w:val="1"/>
+      <w:numFmt w:val="lowerLetter"/>
+      <w:lvlText w:val="%2."/>
+      <w:lvlJc w:val="left"/>
+      <w:pPr>
+        <w:ind w:left="1440" w:hanging="360"/>
+      </w:pPr>
+    </w:lvl>
+    <w:lvl w:ilvl="2" w:tplc="0409001B" w:tentative="1">
+      <w:start w:val="1"/>
+      <w:numFmt w:val="lowerRoman"/>
+      <w:lvlText w:val="%3."/>
+      <w:lvlJc w:val="right"/>
+      <w:pPr>
+        <w:ind w:left="2160" w:hanging="180"/>
+      </w:pPr>
+    </w:lvl>
+    <w:lvl w:ilvl="3" w:tplc="0409000F" w:tentative="1">
+      <w:start w:val="1"/>
+      <w:numFmt w:val="decimal"/>
+      <w:lvlText w:val="%4."/>
+      <w:lvlJc w:val="left"/>
+      <w:pPr>
+        <w:ind w:left="2880" w:hanging="360"/>
+      </w:pPr>
+    </w:lvl>
+    <w:lvl w:ilvl="4" w:tplc="04090019" w:tentative="1">
+      <w:start w:val="1"/>
+      <w:numFmt w:val="lowerLetter"/>
+      <w:lvlText w:val="%5."/>
+      <w:lvlJc w:val="left"/>
+      <w:pPr>
+        <w:ind w:left="3600" w:hanging="360"/>
+      </w:pPr>
+    </w:lvl>
+    <w:lvl w:ilvl="5" w:tplc="0409001B" w:tentative="1">
+      <w:start w:val="1"/>
+      <w:numFmt w:val="lowerRoman"/>
+      <w:lvlText w:val="%6."/>
+      <w:lvlJc w:val="right"/>
+      <w:pPr>
+        <w:ind w:left="4320" w:hanging="180"/>
+      </w:pPr>
+    </w:lvl>
+    <w:lvl w:ilvl="6" w:tplc="0409000F" w:tentative="1">
+      <w:start w:val="1"/>
+      <w:numFmt w:val="decimal"/>
+      <w:lvlText w:val="%7."/>
+      <w:lvlJc w:val="left"/>
+      <w:pPr>
+        <w:ind w:left="5040" w:hanging="360"/>
+      </w:pPr>
+    </w:lvl>
+    <w:lvl w:ilvl="7" w:tplc="04090019" w:tentative="1">
+      <w:start w:val="1"/>
+      <w:numFmt w:val="lowerLetter"/>
+      <w:lvlText w:val="%8."/>
+      <w:lvlJc w:val="left"/>
+      <w:pPr>
+        <w:ind w:left="5760" w:hanging="360"/>
+      </w:pPr>
+    </w:lvl>
+    <w:lvl w:ilvl="8" w:tplc="0409001B" w:tentative="1">
+      <w:start w:val="1"/>
+      <w:numFmt w:val="lowerRoman"/>
+      <w:lvlText w:val="%9."/>
+      <w:lvlJc w:val="right"/>
+      <w:pPr>
+        <w:ind w:left="6480" w:hanging="180"/>
+      </w:pPr>
+    </w:lvl>
+  </w:abstractNum>
   <w:num w:numId="1">
+    <w:abstractNumId w:val="8"/>
+  </w:num>
+  <w:num w:numId="2">
+    <w:abstractNumId w:val="11"/>
+  </w:num>
+  <w:num w:numId="3">
+    <w:abstractNumId w:val="3"/>
+  </w:num>
+  <w:num w:numId="4">
     <w:abstractNumId w:val="0"/>
+  </w:num>
+  <w:num w:numId="5">
+    <w:abstractNumId w:val="6"/>
+  </w:num>
+  <w:num w:numId="6">
+    <w:abstractNumId w:val="7"/>
+  </w:num>
+  <w:num w:numId="7">
+    <w:abstractNumId w:val="4"/>
+  </w:num>
+  <w:num w:numId="8">
+    <w:abstractNumId w:val="10"/>
+  </w:num>
+  <w:num w:numId="9">
+    <w:abstractNumId w:val="9"/>
+  </w:num>
+  <w:num w:numId="10">
+    <w:abstractNumId w:val="2"/>
+  </w:num>
+  <w:num w:numId="11">
+    <w:abstractNumId w:val="5"/>
+  </w:num>
+  <w:num w:numId="12">
+    <w:abstractNumId w:val="1"/>
   </w:num>
 </w:numbering>
 </file>

</xml_diff>